<commit_message>
icm model done. need to work on images now. :'(
</commit_message>
<xml_diff>
--- a/resubmission.docx
+++ b/resubmission.docx
@@ -474,7 +474,73 @@
         <w:rPr>
           <w:bCs/>
         </w:rPr>
-        <w:t xml:space="preserve">Using COVID-19 data for India from March 15 to June 18 to train the models, we generate predictions from each of the five models from June 19 to July 18. To compare prediction accuracy with respect to </w:t>
+        <w:t xml:space="preserve">Using COVID-19 data for India from March 15 to </w:t>
+      </w:r>
+      <w:del w:id="0" w:author="Soumik Purkayastha" w:date="2021-03-18T15:15:00Z">
+        <w:r>
+          <w:rPr>
+            <w:bCs/>
+          </w:rPr>
+          <w:delText>June 18</w:delText>
+        </w:r>
+      </w:del>
+      <w:ins w:id="1" w:author="Soumik Purkayastha" w:date="2021-03-18T15:15:00Z">
+        <w:r>
+          <w:rPr>
+            <w:bCs/>
+          </w:rPr>
+          <w:t>October 15</w:t>
+        </w:r>
+      </w:ins>
+      <w:r>
+        <w:rPr>
+          <w:bCs/>
+        </w:rPr>
+        <w:t xml:space="preserve"> to train the models, we generate predictions from each of the five models from </w:t>
+      </w:r>
+      <w:del w:id="2" w:author="Soumik Purkayastha" w:date="2021-03-18T15:15:00Z">
+        <w:r>
+          <w:rPr>
+            <w:bCs/>
+          </w:rPr>
+          <w:delText>June 19</w:delText>
+        </w:r>
+      </w:del>
+      <w:ins w:id="3" w:author="Soumik Purkayastha" w:date="2021-03-18T15:15:00Z">
+        <w:r>
+          <w:rPr>
+            <w:bCs/>
+          </w:rPr>
+          <w:t>October 16</w:t>
+        </w:r>
+      </w:ins>
+      <w:r>
+        <w:rPr>
+          <w:bCs/>
+        </w:rPr>
+        <w:t xml:space="preserve"> to </w:t>
+      </w:r>
+      <w:del w:id="4" w:author="Soumik Purkayastha" w:date="2021-03-18T15:15:00Z">
+        <w:r>
+          <w:rPr>
+            <w:bCs/>
+          </w:rPr>
+          <w:delText>July 18</w:delText>
+        </w:r>
+      </w:del>
+      <w:ins w:id="5" w:author="Soumik Purkayastha" w:date="2021-03-18T15:15:00Z">
+        <w:r>
+          <w:rPr>
+            <w:bCs/>
+          </w:rPr>
+          <w:t>December 31</w:t>
+        </w:r>
+      </w:ins>
+      <w:r>
+        <w:rPr>
+          <w:bCs/>
+        </w:rPr>
+        <w:t xml:space="preserve">. To compare prediction accuracy with respect to </w:t>
       </w:r>
       <w:r>
         <w:rPr>
@@ -520,6 +586,12 @@
       <w:r>
         <w:rPr>
           <w:bCs/>
+          <w:highlight w:val="yellow"/>
+          <w:rPrChange w:id="6" w:author="Soumik Purkayastha" w:date="2021-03-18T15:15:00Z">
+            <w:rPr>
+              <w:bCs/>
+            </w:rPr>
+          </w:rPrChange>
         </w:rPr>
         <w:t>For active case counts, SMAPE values are 0.72 (SEIR-</w:t>
       </w:r>
@@ -527,6 +599,12 @@
       <w:r>
         <w:rPr>
           <w:bCs/>
+          <w:highlight w:val="yellow"/>
+          <w:rPrChange w:id="7" w:author="Soumik Purkayastha" w:date="2021-03-18T15:15:00Z">
+            <w:rPr>
+              <w:bCs/>
+            </w:rPr>
+          </w:rPrChange>
         </w:rPr>
         <w:t>fansy</w:t>
       </w:r>
@@ -534,6 +612,12 @@
       <w:r>
         <w:rPr>
           <w:bCs/>
+          <w:highlight w:val="yellow"/>
+          <w:rPrChange w:id="8" w:author="Soumik Purkayastha" w:date="2021-03-18T15:15:00Z">
+            <w:rPr>
+              <w:bCs/>
+            </w:rPr>
+          </w:rPrChange>
         </w:rPr>
         <w:t>) and 33.83 (</w:t>
       </w:r>
@@ -541,6 +625,12 @@
       <w:r>
         <w:rPr>
           <w:bCs/>
+          <w:highlight w:val="yellow"/>
+          <w:rPrChange w:id="9" w:author="Soumik Purkayastha" w:date="2021-03-18T15:15:00Z">
+            <w:rPr>
+              <w:bCs/>
+            </w:rPr>
+          </w:rPrChange>
         </w:rPr>
         <w:t>eSIR</w:t>
       </w:r>
@@ -548,6 +638,12 @@
       <w:r>
         <w:rPr>
           <w:bCs/>
+          <w:highlight w:val="yellow"/>
+          <w:rPrChange w:id="10" w:author="Soumik Purkayastha" w:date="2021-03-18T15:15:00Z">
+            <w:rPr>
+              <w:bCs/>
+            </w:rPr>
+          </w:rPrChange>
         </w:rPr>
         <w:t>). For cumulative case counts, SMAPE values are 1.76 (baseline) 23. (</w:t>
       </w:r>
@@ -555,6 +651,12 @@
       <w:r>
         <w:rPr>
           <w:bCs/>
+          <w:highlight w:val="yellow"/>
+          <w:rPrChange w:id="11" w:author="Soumik Purkayastha" w:date="2021-03-18T15:15:00Z">
+            <w:rPr>
+              <w:bCs/>
+            </w:rPr>
+          </w:rPrChange>
         </w:rPr>
         <w:t>eSIR</w:t>
       </w:r>
@@ -562,6 +664,12 @@
       <w:r>
         <w:rPr>
           <w:bCs/>
+          <w:highlight w:val="yellow"/>
+          <w:rPrChange w:id="12" w:author="Soumik Purkayastha" w:date="2021-03-18T15:15:00Z">
+            <w:rPr>
+              <w:bCs/>
+            </w:rPr>
+          </w:rPrChange>
         </w:rPr>
         <w:t>), 2.07 (SAPHIRE) and 3.20 (SEIR-</w:t>
       </w:r>
@@ -571,6 +679,14 @@
           <w:bCs/>
           <w:i/>
           <w:iCs/>
+          <w:highlight w:val="yellow"/>
+          <w:rPrChange w:id="13" w:author="Soumik Purkayastha" w:date="2021-03-18T15:15:00Z">
+            <w:rPr>
+              <w:bCs/>
+              <w:i/>
+              <w:iCs/>
+            </w:rPr>
+          </w:rPrChange>
         </w:rPr>
         <w:t>fansy</w:t>
       </w:r>
@@ -578,6 +694,12 @@
       <w:r>
         <w:rPr>
           <w:bCs/>
+          <w:highlight w:val="yellow"/>
+          <w:rPrChange w:id="14" w:author="Soumik Purkayastha" w:date="2021-03-18T15:15:00Z">
+            <w:rPr>
+              <w:bCs/>
+            </w:rPr>
+          </w:rPrChange>
         </w:rPr>
         <w:t>). For cumulative death counts, the SMAPE values are 7.13 (SEIR-</w:t>
       </w:r>
@@ -587,6 +709,14 @@
           <w:bCs/>
           <w:i/>
           <w:iCs/>
+          <w:highlight w:val="yellow"/>
+          <w:rPrChange w:id="15" w:author="Soumik Purkayastha" w:date="2021-03-18T15:15:00Z">
+            <w:rPr>
+              <w:bCs/>
+              <w:i/>
+              <w:iCs/>
+            </w:rPr>
+          </w:rPrChange>
         </w:rPr>
         <w:t>fansy</w:t>
       </w:r>
@@ -594,6 +724,12 @@
       <w:r>
         <w:rPr>
           <w:bCs/>
+          <w:highlight w:val="yellow"/>
+          <w:rPrChange w:id="16" w:author="Soumik Purkayastha" w:date="2021-03-18T15:15:00Z">
+            <w:rPr>
+              <w:bCs/>
+            </w:rPr>
+          </w:rPrChange>
         </w:rPr>
         <w:t>) and 26.30 (</w:t>
       </w:r>
@@ -601,6 +737,12 @@
       <w:r>
         <w:rPr>
           <w:bCs/>
+          <w:highlight w:val="yellow"/>
+          <w:rPrChange w:id="17" w:author="Soumik Purkayastha" w:date="2021-03-18T15:15:00Z">
+            <w:rPr>
+              <w:bCs/>
+            </w:rPr>
+          </w:rPrChange>
         </w:rPr>
         <w:t>eSIR</w:t>
       </w:r>
@@ -608,6 +750,12 @@
       <w:r>
         <w:rPr>
           <w:bCs/>
+          <w:highlight w:val="yellow"/>
+          <w:rPrChange w:id="18" w:author="Soumik Purkayastha" w:date="2021-03-18T15:15:00Z">
+            <w:rPr>
+              <w:bCs/>
+            </w:rPr>
+          </w:rPrChange>
         </w:rPr>
         <w:t>). For cumulative cases and deaths, we compute Pearson’s and Lin’s correlation coefficients to investigate how well the projected and observed reported COVID-counts agree. Three models (SAPHIRE, SEIR-</w:t>
       </w:r>
@@ -617,6 +765,14 @@
           <w:bCs/>
           <w:i/>
           <w:iCs/>
+          <w:highlight w:val="yellow"/>
+          <w:rPrChange w:id="19" w:author="Soumik Purkayastha" w:date="2021-03-18T15:15:00Z">
+            <w:rPr>
+              <w:bCs/>
+              <w:i/>
+              <w:iCs/>
+            </w:rPr>
+          </w:rPrChange>
         </w:rPr>
         <w:t>fansy</w:t>
       </w:r>
@@ -624,6 +780,12 @@
       <w:r>
         <w:rPr>
           <w:bCs/>
+          <w:highlight w:val="yellow"/>
+          <w:rPrChange w:id="20" w:author="Soumik Purkayastha" w:date="2021-03-18T15:15:00Z">
+            <w:rPr>
+              <w:bCs/>
+            </w:rPr>
+          </w:rPrChange>
         </w:rPr>
         <w:t xml:space="preserve"> and ICM) return total (sum of reported and unreported) counts as well. We compute underreporting factors as of June 30 and note that the SEIR-</w:t>
       </w:r>
@@ -633,6 +795,14 @@
           <w:bCs/>
           <w:i/>
           <w:iCs/>
+          <w:highlight w:val="yellow"/>
+          <w:rPrChange w:id="21" w:author="Soumik Purkayastha" w:date="2021-03-18T15:15:00Z">
+            <w:rPr>
+              <w:bCs/>
+              <w:i/>
+              <w:iCs/>
+            </w:rPr>
+          </w:rPrChange>
         </w:rPr>
         <w:t>fansy</w:t>
       </w:r>
@@ -642,18 +812,38 @@
           <w:bCs/>
           <w:i/>
           <w:iCs/>
+          <w:highlight w:val="yellow"/>
+          <w:rPrChange w:id="22" w:author="Soumik Purkayastha" w:date="2021-03-18T15:15:00Z">
+            <w:rPr>
+              <w:bCs/>
+              <w:i/>
+              <w:iCs/>
+            </w:rPr>
+          </w:rPrChange>
         </w:rPr>
         <w:t xml:space="preserve"> </w:t>
       </w:r>
       <w:r>
         <w:rPr>
           <w:bCs/>
+          <w:highlight w:val="yellow"/>
+          <w:rPrChange w:id="23" w:author="Soumik Purkayastha" w:date="2021-03-18T15:15:00Z">
+            <w:rPr>
+              <w:bCs/>
+            </w:rPr>
+          </w:rPrChange>
         </w:rPr>
         <w:t xml:space="preserve">model reports the highest underreporting factor for active cases </w:t>
       </w:r>
       <w:r>
         <w:rPr>
           <w:bCs/>
+          <w:highlight w:val="yellow"/>
+          <w:rPrChange w:id="24" w:author="Soumik Purkayastha" w:date="2021-03-18T15:15:00Z">
+            <w:rPr>
+              <w:bCs/>
+            </w:rPr>
+          </w:rPrChange>
         </w:rPr>
         <w:lastRenderedPageBreak/>
         <w:t>(6.10) and cumulative deaths (3.62), while the SAPHIRE model reports the highest underreporting factor for cumulative cases (27.79).</w:t>
@@ -2511,7 +2701,15 @@
         <w:t xml:space="preserve">we investigate relies on curve-fitting methods, with </w:t>
       </w:r>
       <w:r>
-        <w:t>cumulative number of infected cases modeled as exponential proces</w:t>
+        <w:t>cumulative number of infected cases modeled as</w:t>
+      </w:r>
+      <w:ins w:id="25" w:author="Soumik Purkayastha" w:date="2021-03-18T15:18:00Z">
+        <w:r>
+          <w:t xml:space="preserve"> an</w:t>
+        </w:r>
+      </w:ins>
+      <w:r>
+        <w:t xml:space="preserve"> exponential proces</w:t>
       </w:r>
       <w:r>
         <w:t xml:space="preserve">s. </w:t>
@@ -14261,22 +14459,102 @@
           </m:dPr>
           <m:e>
             <m:r>
-              <w:rPr>
-                <w:rFonts w:ascii="Cambria Math" w:hAnsi="Cambria Math"/>
-              </w:rPr>
-              <m:t>7.3, 24.6</m:t>
+              <w:del w:id="26" w:author="Soumik Purkayastha" w:date="2021-03-18T15:38:00Z">
+                <w:rPr>
+                  <w:rFonts w:ascii="Cambria Math" w:hAnsi="Cambria Math"/>
+                </w:rPr>
+                <m:t>7.3</m:t>
+              </w:del>
+            </m:r>
+            <m:r>
+              <w:ins w:id="27" w:author="Soumik Purkayastha" w:date="2021-03-18T15:38:00Z">
+                <w:rPr>
+                  <w:rFonts w:ascii="Cambria Math" w:hAnsi="Cambria Math"/>
+                </w:rPr>
+                <m:t>10</m:t>
+              </w:ins>
+            </m:r>
+            <m:r>
+              <w:rPr>
+                <w:rFonts w:ascii="Cambria Math" w:hAnsi="Cambria Math"/>
+              </w:rPr>
+              <m:t xml:space="preserve">, </m:t>
+            </m:r>
+            <m:r>
+              <w:del w:id="28" w:author="Soumik Purkayastha" w:date="2021-03-18T15:39:00Z">
+                <w:rPr>
+                  <w:rFonts w:ascii="Cambria Math" w:hAnsi="Cambria Math"/>
+                </w:rPr>
+                <m:t>24.6</m:t>
+              </w:del>
+            </m:r>
+            <m:r>
+              <w:ins w:id="29" w:author="Soumik Purkayastha" w:date="2021-03-18T15:39:00Z">
+                <w:rPr>
+                  <w:rFonts w:ascii="Cambria Math" w:hAnsi="Cambria Math"/>
+                </w:rPr>
+                <m:t>90</m:t>
+              </w:ins>
             </m:r>
           </m:e>
         </m:d>
         <m:r>
-          <w:rPr>
-            <w:rFonts w:ascii="Cambria Math" w:hAnsi="Cambria Math"/>
-          </w:rPr>
-          <m:t xml:space="preserve">, </m:t>
+          <w:ins w:id="30" w:author="Soumik Purkayastha" w:date="2021-03-18T15:43:00Z">
+            <w:rPr>
+              <w:rFonts w:ascii="Cambria Math" w:hAnsi="Cambria Math"/>
+            </w:rPr>
+            <m:t xml:space="preserve"> </m:t>
+          </w:ins>
+        </m:r>
+        <m:r>
+          <w:del w:id="31" w:author="Soumik Purkayastha" w:date="2021-03-18T15:43:00Z">
+            <w:rPr>
+              <w:rFonts w:ascii="Cambria Math" w:hAnsi="Cambria Math"/>
+            </w:rPr>
+            <m:t xml:space="preserve">, </m:t>
+          </w:del>
         </m:r>
       </m:oMath>
-      <w:r>
-        <w:t xml:space="preserve">is used, by matching the first two moments of the estimate using data from Singapore, as done by the authors of the SAPHIRE model. Re-parameterizing </w:t>
+      <w:ins w:id="32" w:author="Soumik Purkayastha" w:date="2021-03-18T15:41:00Z">
+        <w:r>
+          <w:t xml:space="preserve">is used </w:t>
+        </w:r>
+      </w:ins>
+      <w:ins w:id="33" w:author="Soumik Purkayastha" w:date="2021-03-18T15:42:00Z">
+        <w:r>
+          <w:t xml:space="preserve">based on the findings of </w:t>
+        </w:r>
+      </w:ins>
+      <w:r>
+        <w:fldChar w:fldCharType="begin"/>
+      </w:r>
+      <w:r>
+        <w:instrText xml:space="preserve"> ADDIN ZOTERO_ITEM CSL_CITATION {"citationID":"tTYy2vFu","properties":{"formattedCitation":"(28)","plainCitation":"(28)","noteIndex":0},"citationItems":[{"id":262,"uris":["http://zotero.org/users/6647948/items/IDJQN5IN"],"uri":["http://zotero.org/users/6647948/items/IDJQN5IN"],"itemData":{"id":262,"type":"article-journal","container-title":"SSRN Electronic Journal","DOI":"10.2139/ssrn.3635047","ISSN":"1556-5068","journalAbbreviation":"SSRN Journal","language":"en","source":"DOI.org (Crossref)","title":"Estimating the Global Spread of COVID-19","URL":"https://www.ssrn.com/abstract=3635047","author":[{"family":"Rahmandad","given":"Hazhir"},{"family":"Lim","given":"Tse Yang"},{"family":"Sterman","given":"John"}],"accessed":{"date-parts":[["2021",3,18]]},"issued":{"date-parts":[["2020"]]}}}],"schema":"https://github.com/citation-style-language/schema/raw/master/csl-citation.json"} </w:instrText>
+      </w:r>
+      <w:r>
+        <w:fldChar w:fldCharType="separate"/>
+      </w:r>
+      <w:r>
+        <w:rPr>
+          <w:noProof/>
+        </w:rPr>
+        <w:t>(28)</w:t>
+      </w:r>
+      <w:r>
+        <w:fldChar w:fldCharType="end"/>
+      </w:r>
+      <w:del w:id="34" w:author="Soumik Purkayastha" w:date="2021-03-18T15:41:00Z">
+        <w:r>
+          <w:delText>is used, by matching</w:delText>
+        </w:r>
+      </w:del>
+      <w:del w:id="35" w:author="Soumik Purkayastha" w:date="2021-03-18T15:39:00Z">
+        <w:r>
+          <w:delText xml:space="preserve"> the first two moments of the estimate using data from Singapore, as done by the authors of the SAPHIRE model</w:delText>
+        </w:r>
+      </w:del>
+      <w:r>
+        <w:t xml:space="preserve">. Re-parameterizing </w:t>
       </w:r>
       <m:oMath>
         <m:sSub>
@@ -14999,7 +15277,20 @@
         <w:t>’</w:t>
       </w:r>
       <w:r>
-        <w:t xml:space="preserve"> node, a person enters the either </w:t>
+        <w:t xml:space="preserve"> </w:t>
+      </w:r>
+      <w:del w:id="36" w:author="Soumik Purkayastha" w:date="2021-03-18T15:46:00Z">
+        <w:r>
+          <w:delText>node</w:delText>
+        </w:r>
+      </w:del>
+      <w:ins w:id="37" w:author="Soumik Purkayastha" w:date="2021-03-18T15:46:00Z">
+        <w:r>
+          <w:t>compartment</w:t>
+        </w:r>
+      </w:ins>
+      <w:r>
+        <w:t xml:space="preserve">, a person enters the either </w:t>
       </w:r>
       <w:r>
         <w:t>‘u</w:t>
@@ -15017,7 +15308,23 @@
         <w:t>’</w:t>
       </w:r>
       <w:r>
-        <w:t xml:space="preserve"> node or the </w:t>
+        <w:t xml:space="preserve"> </w:t>
+      </w:r>
+      <w:del w:id="38" w:author="Soumik Purkayastha" w:date="2021-03-18T15:46:00Z">
+        <w:r>
+          <w:delText xml:space="preserve">node </w:delText>
+        </w:r>
+      </w:del>
+      <w:ins w:id="39" w:author="Soumik Purkayastha" w:date="2021-03-18T15:46:00Z">
+        <w:r>
+          <w:t>compartment</w:t>
+        </w:r>
+        <w:r>
+          <w:t xml:space="preserve"> </w:t>
+        </w:r>
+      </w:ins>
+      <w:r>
+        <w:t xml:space="preserve">or the </w:t>
       </w:r>
       <w:r>
         <w:t>‘t</w:t>
@@ -15037,17 +15344,97 @@
       <w:r>
         <w:t xml:space="preserve"> </w:t>
       </w:r>
+      <w:ins w:id="40" w:author="Soumik Purkayastha" w:date="2021-03-18T15:46:00Z">
+        <w:r>
+          <w:t>compartment</w:t>
+        </w:r>
+      </w:ins>
+      <w:del w:id="41" w:author="Soumik Purkayastha" w:date="2021-03-18T15:46:00Z">
+        <w:r>
+          <w:delText>n</w:delText>
+        </w:r>
+        <w:r>
+          <w:delText>ode</w:delText>
+        </w:r>
+      </w:del>
+      <w:r>
+        <w:t xml:space="preserve">. The </w:t>
+      </w:r>
+      <w:r>
+        <w:t>‘u</w:t>
+      </w:r>
+      <w:r>
+        <w:t>ntested</w:t>
+      </w:r>
+      <w:r>
+        <w:t>’</w:t>
+      </w:r>
+      <w:r>
+        <w:t xml:space="preserve"> </w:t>
+      </w:r>
+      <w:ins w:id="42" w:author="Soumik Purkayastha" w:date="2021-03-18T15:46:00Z">
+        <w:r>
+          <w:t>compartment</w:t>
+        </w:r>
+      </w:ins>
+      <w:del w:id="43" w:author="Soumik Purkayastha" w:date="2021-03-18T15:46:00Z">
+        <w:r>
+          <w:delText>n</w:delText>
+        </w:r>
+        <w:r>
+          <w:delText>ode</w:delText>
+        </w:r>
+      </w:del>
+      <w:r>
+        <w:t xml:space="preserve"> mainly consists of the </w:t>
+      </w:r>
+      <w:r>
+        <w:t>a</w:t>
+      </w:r>
+      <w:r>
+        <w:t xml:space="preserve">symptomatic </w:t>
+      </w:r>
+      <w:r>
+        <w:t>p</w:t>
+      </w:r>
+      <w:r>
+        <w:t>eople.</w:t>
+      </w:r>
+      <w:r>
+        <w:t xml:space="preserve"> </w:t>
+      </w:r>
+      <w:r>
+        <w:t xml:space="preserve">To incorporate the possible effect of misclassifications due to imperfect testing, we include a compartment for </w:t>
+      </w:r>
+      <w:r>
+        <w:t>f</w:t>
+      </w:r>
+      <w:r>
+        <w:t xml:space="preserve">alse </w:t>
+      </w:r>
       <w:r>
         <w:t>n</w:t>
       </w:r>
       <w:r>
-        <w:t xml:space="preserve">ode. The </w:t>
-      </w:r>
-      <w:r>
-        <w:t>‘u</w:t>
-      </w:r>
-      <w:r>
-        <w:t>ntested</w:t>
+        <w:t xml:space="preserve">egatives (infected people who are tested but reported as negative). </w:t>
+      </w:r>
+      <w:r>
+        <w:t xml:space="preserve">As a result, </w:t>
+      </w:r>
+      <w:r>
+        <w:t xml:space="preserve">after being tested, an infected person enters either into the </w:t>
+      </w:r>
+      <w:r>
+        <w:t>‘f</w:t>
+      </w:r>
+      <w:r>
+        <w:t xml:space="preserve">alse </w:t>
+      </w:r>
+      <w:r>
+        <w:t>n</w:t>
+      </w:r>
+      <w:r>
+        <w:t>egative</w:t>
       </w:r>
       <w:r>
         <w:t>’</w:t>
@@ -15055,185 +15442,202 @@
       <w:r>
         <w:t xml:space="preserve"> </w:t>
       </w:r>
+      <w:ins w:id="44" w:author="Soumik Purkayastha" w:date="2021-03-18T15:47:00Z">
+        <w:r>
+          <w:t>compartment</w:t>
+        </w:r>
+        <w:r>
+          <w:t xml:space="preserve"> </w:t>
+        </w:r>
+      </w:ins>
+      <w:del w:id="45" w:author="Soumik Purkayastha" w:date="2021-03-18T15:47:00Z">
+        <w:r>
+          <w:delText>n</w:delText>
+        </w:r>
+        <w:r>
+          <w:delText xml:space="preserve">ode </w:delText>
+        </w:r>
+      </w:del>
+      <w:r>
+        <w:t xml:space="preserve">or the </w:t>
+      </w:r>
+      <w:r>
+        <w:t>‘t</w:t>
+      </w:r>
+      <w:r>
+        <w:t xml:space="preserve">ested </w:t>
+      </w:r>
+      <w:r>
+        <w:t>p</w:t>
+      </w:r>
+      <w:r>
+        <w:t>ositive</w:t>
+      </w:r>
+      <w:r>
+        <w:t xml:space="preserve">’ </w:t>
+      </w:r>
+      <w:ins w:id="46" w:author="Soumik Purkayastha" w:date="2021-03-18T15:47:00Z">
+        <w:r>
+          <w:t>compartment</w:t>
+        </w:r>
+      </w:ins>
+      <w:del w:id="47" w:author="Soumik Purkayastha" w:date="2021-03-18T15:47:00Z">
+        <w:r>
+          <w:delText>node</w:delText>
+        </w:r>
+      </w:del>
+      <w:r>
+        <w:t xml:space="preserve"> (infected people who are tested and reported to be positive). We </w:t>
+      </w:r>
+      <w:r>
+        <w:t xml:space="preserve">keep </w:t>
+      </w:r>
+      <w:r>
+        <w:t xml:space="preserve">separate </w:t>
+      </w:r>
+      <w:ins w:id="48" w:author="Soumik Purkayastha" w:date="2021-03-18T15:47:00Z">
+        <w:r>
+          <w:t>compartment</w:t>
+        </w:r>
+      </w:ins>
+      <w:del w:id="49" w:author="Soumik Purkayastha" w:date="2021-03-18T15:47:00Z">
+        <w:r>
+          <w:delText>node</w:delText>
+        </w:r>
+      </w:del>
+      <w:r>
+        <w:t xml:space="preserve">s for the recovered and deceased persons coming from the </w:t>
+      </w:r>
+      <w:r>
+        <w:t>u</w:t>
+      </w:r>
+      <w:r>
+        <w:t xml:space="preserve">ntested and </w:t>
+      </w:r>
+      <w:r>
+        <w:t>f</w:t>
+      </w:r>
+      <w:r>
+        <w:t xml:space="preserve">alse </w:t>
+      </w:r>
       <w:r>
         <w:t>n</w:t>
       </w:r>
       <w:r>
-        <w:t xml:space="preserve">ode mainly consists of the </w:t>
-      </w:r>
-      <w:r>
-        <w:t>a</w:t>
-      </w:r>
-      <w:r>
-        <w:t xml:space="preserve">symptomatic </w:t>
+        <w:t xml:space="preserve">egatives </w:t>
+      </w:r>
+      <w:ins w:id="50" w:author="Soumik Purkayastha" w:date="2021-03-18T15:47:00Z">
+        <w:r>
+          <w:t>compartment</w:t>
+        </w:r>
+      </w:ins>
+      <w:del w:id="51" w:author="Soumik Purkayastha" w:date="2021-03-18T15:47:00Z">
+        <w:r>
+          <w:delText>node</w:delText>
+        </w:r>
+      </w:del>
+      <w:r>
+        <w:t>s</w:t>
+      </w:r>
+      <w:r>
+        <w:t xml:space="preserve"> which are </w:t>
+      </w:r>
+      <w:r>
+        <w:t>‘r</w:t>
+      </w:r>
+      <w:r>
+        <w:t xml:space="preserve">ecovered </w:t>
+      </w:r>
+      <w:r>
+        <w:t>u</w:t>
+      </w:r>
+      <w:r>
+        <w:t>nreported</w:t>
+      </w:r>
+      <w:r>
+        <w:t>’</w:t>
+      </w:r>
+      <w:r>
+        <w:t xml:space="preserve"> and </w:t>
+      </w:r>
+      <w:r>
+        <w:t>‘d</w:t>
+      </w:r>
+      <w:r>
+        <w:t xml:space="preserve">eceased </w:t>
+      </w:r>
+      <w:r>
+        <w:t>u</w:t>
+      </w:r>
+      <w:r>
+        <w:t>nreported</w:t>
+      </w:r>
+      <w:r>
+        <w:t>’</w:t>
+      </w:r>
+      <w:r>
+        <w:t xml:space="preserve"> respectively. For the </w:t>
+      </w:r>
+      <w:r>
+        <w:t>‘t</w:t>
+      </w:r>
+      <w:r>
+        <w:t xml:space="preserve">ested </w:t>
       </w:r>
       <w:r>
         <w:t>p</w:t>
       </w:r>
       <w:r>
-        <w:t>eople.</w:t>
+        <w:t>ositive</w:t>
+      </w:r>
+      <w:r>
+        <w:t>’</w:t>
       </w:r>
       <w:r>
         <w:t xml:space="preserve"> </w:t>
       </w:r>
-      <w:r>
-        <w:t xml:space="preserve">To incorporate the possible effect of misclassifications due to imperfect testing, we include a compartment for </w:t>
-      </w:r>
-      <w:r>
-        <w:t>f</w:t>
-      </w:r>
-      <w:r>
-        <w:t xml:space="preserve">alse </w:t>
-      </w:r>
-      <w:r>
-        <w:t>n</w:t>
-      </w:r>
-      <w:r>
-        <w:t xml:space="preserve">egatives (infected people who are tested but reported as negative). </w:t>
-      </w:r>
-      <w:r>
-        <w:t xml:space="preserve">As a result, </w:t>
-      </w:r>
-      <w:r>
-        <w:t xml:space="preserve">after being tested, an infected person enters either into the </w:t>
-      </w:r>
-      <w:r>
-        <w:t>‘f</w:t>
-      </w:r>
-      <w:r>
-        <w:t xml:space="preserve">alse </w:t>
-      </w:r>
-      <w:r>
-        <w:t>n</w:t>
-      </w:r>
-      <w:r>
-        <w:t>egative</w:t>
-      </w:r>
-      <w:r>
-        <w:t>’</w:t>
-      </w:r>
-      <w:r>
-        <w:t xml:space="preserve"> </w:t>
-      </w:r>
-      <w:r>
-        <w:t>n</w:t>
-      </w:r>
-      <w:r>
-        <w:t xml:space="preserve">ode or the </w:t>
-      </w:r>
-      <w:r>
-        <w:t>‘t</w:t>
-      </w:r>
-      <w:r>
-        <w:t xml:space="preserve">ested </w:t>
-      </w:r>
-      <w:r>
-        <w:t>p</w:t>
-      </w:r>
-      <w:r>
-        <w:t>ositive</w:t>
-      </w:r>
-      <w:r>
-        <w:t>’ node</w:t>
-      </w:r>
-      <w:r>
-        <w:t xml:space="preserve"> (infected people who are tested and reported to be positive). We </w:t>
-      </w:r>
-      <w:r>
-        <w:t xml:space="preserve">keep </w:t>
-      </w:r>
-      <w:r>
-        <w:t xml:space="preserve">separate nodes for the recovered and deceased persons coming from the </w:t>
-      </w:r>
-      <w:r>
-        <w:t>u</w:t>
-      </w:r>
-      <w:r>
-        <w:t xml:space="preserve">ntested and </w:t>
-      </w:r>
-      <w:r>
-        <w:t>f</w:t>
-      </w:r>
-      <w:r>
-        <w:t xml:space="preserve">alse </w:t>
-      </w:r>
-      <w:r>
-        <w:t>n</w:t>
-      </w:r>
-      <w:r>
-        <w:t xml:space="preserve">egatives </w:t>
-      </w:r>
-      <w:r>
-        <w:t>nodes</w:t>
-      </w:r>
-      <w:r>
-        <w:t xml:space="preserve"> which are </w:t>
-      </w:r>
-      <w:r>
-        <w:t>‘r</w:t>
-      </w:r>
-      <w:r>
-        <w:t xml:space="preserve">ecovered </w:t>
-      </w:r>
-      <w:r>
-        <w:t>u</w:t>
-      </w:r>
-      <w:r>
-        <w:t>nreported</w:t>
-      </w:r>
-      <w:r>
-        <w:t>’</w:t>
-      </w:r>
-      <w:r>
-        <w:t xml:space="preserve"> and </w:t>
-      </w:r>
-      <w:r>
-        <w:t>‘d</w:t>
-      </w:r>
-      <w:r>
-        <w:t xml:space="preserve">eceased </w:t>
-      </w:r>
-      <w:r>
-        <w:t>u</w:t>
-      </w:r>
-      <w:r>
-        <w:t>nreported</w:t>
-      </w:r>
-      <w:r>
-        <w:t>’</w:t>
-      </w:r>
-      <w:r>
-        <w:t xml:space="preserve"> respectively. For the </w:t>
-      </w:r>
-      <w:r>
-        <w:t>‘t</w:t>
-      </w:r>
-      <w:r>
-        <w:t xml:space="preserve">ested </w:t>
-      </w:r>
-      <w:r>
-        <w:t>p</w:t>
-      </w:r>
-      <w:r>
-        <w:t>ositive</w:t>
-      </w:r>
-      <w:r>
-        <w:t>’</w:t>
-      </w:r>
-      <w:r>
-        <w:t xml:space="preserve"> </w:t>
-      </w:r>
-      <w:r>
-        <w:t>n</w:t>
-      </w:r>
-      <w:r>
-        <w:t>o</w:t>
-      </w:r>
-      <w:r>
-        <w:t>d</w:t>
-      </w:r>
-      <w:r>
-        <w:t xml:space="preserve">e, the recovered and death nodes are denoted by </w:t>
+      <w:ins w:id="52" w:author="Soumik Purkayastha" w:date="2021-03-18T15:47:00Z">
+        <w:r>
+          <w:t>compartment</w:t>
+        </w:r>
+      </w:ins>
+      <w:del w:id="53" w:author="Soumik Purkayastha" w:date="2021-03-18T15:47:00Z">
+        <w:r>
+          <w:delText>n</w:delText>
+        </w:r>
+        <w:r>
+          <w:delText>o</w:delText>
+        </w:r>
+        <w:r>
+          <w:delText>d</w:delText>
+        </w:r>
+        <w:r>
+          <w:delText>e</w:delText>
+        </w:r>
+      </w:del>
+      <w:r>
+        <w:t xml:space="preserve">, the recovered and death </w:t>
+      </w:r>
+      <w:ins w:id="54" w:author="Soumik Purkayastha" w:date="2021-03-18T15:47:00Z">
+        <w:r>
+          <w:t>compartment</w:t>
+        </w:r>
+      </w:ins>
+      <w:del w:id="55" w:author="Soumik Purkayastha" w:date="2021-03-18T15:47:00Z">
+        <w:r>
+          <w:delText>node</w:delText>
+        </w:r>
+      </w:del>
+      <w:r>
+        <w:t xml:space="preserve">s </w:t>
+      </w:r>
+      <w:proofErr w:type="gramStart"/>
+      <w:r>
+        <w:t>are</w:t>
+      </w:r>
+      <w:proofErr w:type="gramEnd"/>
+      <w:r>
+        <w:t xml:space="preserve"> denoted by </w:t>
       </w:r>
       <w:r>
         <w:t>‘r</w:t>
@@ -15316,7 +15720,11 @@
         <w:t>approximate</w:t>
       </w:r>
       <w:r>
-        <w:t xml:space="preserve"> this continuous-time process by a discrete-time modeling process. </w:t>
+        <w:t xml:space="preserve"> this continuous-time process </w:t>
+      </w:r>
+      <w:r>
+        <w:lastRenderedPageBreak/>
+        <w:t xml:space="preserve">by a discrete-time modeling process. </w:t>
       </w:r>
       <w:r>
         <w:t>T</w:t>
@@ -15342,11 +15750,7 @@
         </m:r>
       </m:oMath>
       <w:r>
-        <w:t xml:space="preserve"> (rate of transmission of </w:t>
-      </w:r>
-      <w:r>
-        <w:lastRenderedPageBreak/>
-        <w:t xml:space="preserve">infection by false negative individuals), </w:t>
+        <w:t xml:space="preserve"> (rate of transmission of infection by false negative individuals), </w:t>
       </w:r>
       <m:oMath>
         <m:sSub>
@@ -15805,7 +16209,20 @@
         <w:t xml:space="preserve"> </w:t>
       </w:r>
       <w:r>
-        <w:t xml:space="preserve">in each node </w:t>
+        <w:t xml:space="preserve">in each </w:t>
+      </w:r>
+      <w:ins w:id="56" w:author="Soumik Purkayastha" w:date="2021-03-18T15:47:00Z">
+        <w:r>
+          <w:t>compartment</w:t>
+        </w:r>
+      </w:ins>
+      <w:del w:id="57" w:author="Soumik Purkayastha" w:date="2021-03-18T15:47:00Z">
+        <w:r>
+          <w:delText>node</w:delText>
+        </w:r>
+      </w:del>
+      <w:r>
+        <w:t xml:space="preserve"> </w:t>
       </w:r>
       <w:r>
         <w:t>is governed by</w:t>
@@ -18635,13 +19052,13 @@
         <w:fldChar w:fldCharType="begin"/>
       </w:r>
       <w:r>
-        <w:instrText xml:space="preserve"> ADDIN ZOTERO_ITEM CSL_CITATION {"citationID":"36sn4qp3","properties":{"formattedCitation":"(28)","plainCitation":"(28)","noteIndex":0},"citationItems":[{"id":69,"uris":["http://zotero.org/users/6647948/items/2LZMGAHN"],"uri":["http://zotero.org/users/6647948/items/2LZMGAHN"],"itemData":{"id":69,"type":"article-journal","container-title":"Journal of The Royal Society Interface","DOI":"10.1098/rsif.2009.0386","ISSN":"1742-5689, 1742-5662","issue":"47","journalAbbreviation":"J. R. Soc. Interface.","language":"en","page":"873-885","source":"DOI.org (Crossref)","title":"The construction of next-generation matrices for compartmental epidemic models","volume":"7","author":[{"family":"Diekmann","given":"O."},{"family":"Heesterbeek","given":"J. A. P."},{"family":"Roberts","given":"M. G."}],"issued":{"date-parts":[["2010",6,6]]}}}],"schema":"https://github.com/citation-style-language/schema/raw/master/csl-citation.json"} </w:instrText>
+        <w:instrText xml:space="preserve"> ADDIN ZOTERO_ITEM CSL_CITATION {"citationID":"36sn4qp3","properties":{"formattedCitation":"(29)","plainCitation":"(29)","noteIndex":0},"citationItems":[{"id":69,"uris":["http://zotero.org/users/6647948/items/2LZMGAHN"],"uri":["http://zotero.org/users/6647948/items/2LZMGAHN"],"itemData":{"id":69,"type":"article-journal","container-title":"Journal of The Royal Society Interface","DOI":"10.1098/rsif.2009.0386","ISSN":"1742-5689, 1742-5662","issue":"47","journalAbbreviation":"J. R. Soc. Interface.","language":"en","page":"873-885","source":"DOI.org (Crossref)","title":"The construction of next-generation matrices for compartmental epidemic models","volume":"7","author":[{"family":"Diekmann","given":"O."},{"family":"Heesterbeek","given":"J. A. P."},{"family":"Roberts","given":"M. G."}],"issued":{"date-parts":[["2010",6,6]]}}}],"schema":"https://github.com/citation-style-language/schema/raw/master/csl-citation.json"} </w:instrText>
       </w:r>
       <w:r>
         <w:fldChar w:fldCharType="separate"/>
       </w:r>
       <w:r>
-        <w:t>(28)</w:t>
+        <w:t>(29)</w:t>
       </w:r>
       <w:r>
         <w:fldChar w:fldCharType="end"/>
@@ -19540,13 +19957,13 @@
         <w:fldChar w:fldCharType="begin"/>
       </w:r>
       <w:r>
-        <w:instrText xml:space="preserve"> ADDIN ZOTERO_ITEM CSL_CITATION {"citationID":"qwQjjGCv","properties":{"formattedCitation":"(29)","plainCitation":"(29)","noteIndex":0},"citationItems":[{"id":71,"uris":["http://zotero.org/users/6647948/items/IHGVAYBA"],"uri":["http://zotero.org/users/6647948/items/IHGVAYBA"],"itemData":{"id":71,"type":"book","collection-title":"Springer Texts in Statistics","event-place":"New York, NY","ISBN":"978-1-4419-1939-7","note":"DOI: 10.1007/978-1-4757-4145-2","publisher":"Springer New York","publisher-place":"New York, NY","source":"DOI.org (Crossref)","title":"Monte Carlo Statistical Methods","URL":"http://link.springer.com/10.1007/978-1-4757-4145-2","author":[{"family":"Robert","given":"Christian P."},{"family":"Casella","given":"George"}],"accessed":{"date-parts":[["2020",8,14]]},"issued":{"date-parts":[["2004"]]}}}],"schema":"https://github.com/citation-style-language/schema/raw/master/csl-citation.json"} </w:instrText>
+        <w:instrText xml:space="preserve"> ADDIN ZOTERO_ITEM CSL_CITATION {"citationID":"qwQjjGCv","properties":{"formattedCitation":"(30)","plainCitation":"(30)","noteIndex":0},"citationItems":[{"id":71,"uris":["http://zotero.org/users/6647948/items/IHGVAYBA"],"uri":["http://zotero.org/users/6647948/items/IHGVAYBA"],"itemData":{"id":71,"type":"book","collection-title":"Springer Texts in Statistics","event-place":"New York, NY","ISBN":"978-1-4419-1939-7","note":"DOI: 10.1007/978-1-4757-4145-2","publisher":"Springer New York","publisher-place":"New York, NY","source":"DOI.org (Crossref)","title":"Monte Carlo Statistical Methods","URL":"http://link.springer.com/10.1007/978-1-4757-4145-2","author":[{"family":"Robert","given":"Christian P."},{"family":"Casella","given":"George"}],"accessed":{"date-parts":[["2020",8,14]]},"issued":{"date-parts":[["2004"]]}}}],"schema":"https://github.com/citation-style-language/schema/raw/master/csl-citation.json"} </w:instrText>
       </w:r>
       <w:r>
         <w:fldChar w:fldCharType="separate"/>
       </w:r>
       <w:r>
-        <w:t>(29)</w:t>
+        <w:t>(30)</w:t>
       </w:r>
       <w:r>
         <w:fldChar w:fldCharType="end"/>
@@ -21360,13 +21777,13 @@
         <w:fldChar w:fldCharType="begin"/>
       </w:r>
       <w:r>
-        <w:instrText xml:space="preserve"> ADDIN ZOTERO_ITEM CSL_CITATION {"citationID":"xx8xXniK","properties":{"formattedCitation":"(30)","plainCitation":"(30)","noteIndex":0},"citationItems":[{"id":80,"uris":["http://zotero.org/users/6647948/items/XE3UQL4B"],"uri":["http://zotero.org/users/6647948/items/XE3UQL4B"],"itemData":{"id":80,"type":"article","note":"R package version 0.6.0","title":"epidemia: Modeling of Epidemics using Hierarchical Bayesian Models","URL":"https://imperialcollegelondon.github.io/epidemia/","author":[{"family":"Scott","given":"James"},{"family":"Gandy","given":"Axel"},{"family":"Mishra","given":"Swapnil"},{"family":"Unwin","given":"Juliette"},{"family":"Flaxman","given":"Seth"},{"family":"Bhatt","given":"Samir"}],"issued":{"date-parts":[["2020"]]}}}],"schema":"https://github.com/citation-style-language/schema/raw/master/csl-citation.json"} </w:instrText>
+        <w:instrText xml:space="preserve"> ADDIN ZOTERO_ITEM CSL_CITATION {"citationID":"xx8xXniK","properties":{"formattedCitation":"(31)","plainCitation":"(31)","noteIndex":0},"citationItems":[{"id":80,"uris":["http://zotero.org/users/6647948/items/XE3UQL4B"],"uri":["http://zotero.org/users/6647948/items/XE3UQL4B"],"itemData":{"id":80,"type":"article","note":"R package version 0.6.0","title":"epidemia: Modeling of Epidemics using Hierarchical Bayesian Models","URL":"https://imperialcollegelondon.github.io/epidemia/","author":[{"family":"Scott","given":"James"},{"family":"Gandy","given":"Axel"},{"family":"Mishra","given":"Swapnil"},{"family":"Unwin","given":"Juliette"},{"family":"Flaxman","given":"Seth"},{"family":"Bhatt","given":"Samir"}],"issued":{"date-parts":[["2020"]]}}}],"schema":"https://github.com/citation-style-language/schema/raw/master/csl-citation.json"} </w:instrText>
       </w:r>
       <w:r>
         <w:fldChar w:fldCharType="separate"/>
       </w:r>
       <w:r>
-        <w:t>(30)</w:t>
+        <w:t>(31)</w:t>
       </w:r>
       <w:r>
         <w:fldChar w:fldCharType="end"/>
@@ -21425,13 +21842,13 @@
         <w:fldChar w:fldCharType="begin"/>
       </w:r>
       <w:r>
-        <w:instrText xml:space="preserve"> ADDIN ZOTERO_ITEM CSL_CITATION {"citationID":"YU77PmjS","properties":{"formattedCitation":"(31)","plainCitation":"(31)","noteIndex":0},"citationItems":[{"id":102,"uris":["http://zotero.org/users/6647948/items/QDNAZY8E"],"uri":["http://zotero.org/users/6647948/items/QDNAZY8E"],"itemData":{"id":102,"type":"article-journal","container-title":"The Lancet Infectious Diseases","DOI":"10.1016/S1473-3099(20)30287-5","ISSN":"14733099","issue":"8","journalAbbreviation":"The Lancet Infectious Diseases","language":"en","page":"911-919","source":"DOI.org (Crossref)","title":"Epidemiology and transmission of COVID-19 in 391 cases and 1286 of their close contacts in Shenzhen, China: a retrospective cohort study","title-short":"Epidemiology and transmission of COVID-19 in 391 cases and 1286 of their close contacts in Shenzhen, China","volume":"20","author":[{"family":"Bi","given":"Qifang"},{"family":"Wu","given":"Yongsheng"},{"family":"Mei","given":"Shujiang"},{"family":"Ye","given":"Chenfei"},{"family":"Zou","given":"Xuan"},{"family":"Zhang","given":"Zhen"},{"family":"Liu","given":"Xiaojian"},{"family":"Wei","given":"Lan"},{"family":"Truelove","given":"Shaun A"},{"family":"Zhang","given":"Tong"},{"family":"Gao","given":"Wei"},{"family":"Cheng","given":"Cong"},{"family":"Tang","given":"Xiujuan"},{"family":"Wu","given":"Xiaoliang"},{"family":"Wu","given":"Yu"},{"family":"Sun","given":"Binbin"},{"family":"Huang","given":"Suli"},{"family":"Sun","given":"Yu"},{"family":"Zhang","given":"Juncen"},{"family":"Ma","given":"Ting"},{"family":"Lessler","given":"Justin"},{"family":"Feng","given":"Tiejian"}],"issued":{"date-parts":[["2020",8]]}}}],"schema":"https://github.com/citation-style-language/schema/raw/master/csl-citation.json"} </w:instrText>
+        <w:instrText xml:space="preserve"> ADDIN ZOTERO_ITEM CSL_CITATION {"citationID":"YU77PmjS","properties":{"formattedCitation":"(32)","plainCitation":"(32)","noteIndex":0},"citationItems":[{"id":102,"uris":["http://zotero.org/users/6647948/items/QDNAZY8E"],"uri":["http://zotero.org/users/6647948/items/QDNAZY8E"],"itemData":{"id":102,"type":"article-journal","container-title":"The Lancet Infectious Diseases","DOI":"10.1016/S1473-3099(20)30287-5","ISSN":"14733099","issue":"8","journalAbbreviation":"The Lancet Infectious Diseases","language":"en","page":"911-919","source":"DOI.org (Crossref)","title":"Epidemiology and transmission of COVID-19 in 391 cases and 1286 of their close contacts in Shenzhen, China: a retrospective cohort study","title-short":"Epidemiology and transmission of COVID-19 in 391 cases and 1286 of their close contacts in Shenzhen, China","volume":"20","author":[{"family":"Bi","given":"Qifang"},{"family":"Wu","given":"Yongsheng"},{"family":"Mei","given":"Shujiang"},{"family":"Ye","given":"Chenfei"},{"family":"Zou","given":"Xuan"},{"family":"Zhang","given":"Zhen"},{"family":"Liu","given":"Xiaojian"},{"family":"Wei","given":"Lan"},{"family":"Truelove","given":"Shaun A"},{"family":"Zhang","given":"Tong"},{"family":"Gao","given":"Wei"},{"family":"Cheng","given":"Cong"},{"family":"Tang","given":"Xiujuan"},{"family":"Wu","given":"Xiaoliang"},{"family":"Wu","given":"Yu"},{"family":"Sun","given":"Binbin"},{"family":"Huang","given":"Suli"},{"family":"Sun","given":"Yu"},{"family":"Zhang","given":"Juncen"},{"family":"Ma","given":"Ting"},{"family":"Lessler","given":"Justin"},{"family":"Feng","given":"Tiejian"}],"issued":{"date-parts":[["2020",8]]}}}],"schema":"https://github.com/citation-style-language/schema/raw/master/csl-citation.json"} </w:instrText>
       </w:r>
       <w:r>
         <w:fldChar w:fldCharType="separate"/>
       </w:r>
       <w:r>
-        <w:t>(31)</w:t>
+        <w:t>(32)</w:t>
       </w:r>
       <w:r>
         <w:fldChar w:fldCharType="end"/>
@@ -23821,13 +24238,13 @@
         <w:fldChar w:fldCharType="begin"/>
       </w:r>
       <w:r>
-        <w:instrText xml:space="preserve"> ADDIN ZOTERO_ITEM CSL_CITATION {"citationID":"NYZ8T6tR","properties":{"formattedCitation":"(32)","plainCitation":"(32)","noteIndex":0},"citationItems":[{"id":104,"uris":["http://zotero.org/users/6647948/items/KLAHS5KI"],"uri":["http://zotero.org/users/6647948/items/KLAHS5KI"],"itemData":{"id":104,"type":"article-journal","abstract":"The ongoing COVID-19 pandemic poses a severe threat to public health worldwide. We combine data on demography, contact patterns, disease severity, and health care capacity and quality to understand its impact and inform strategies for its control. Younger populations in lower income countries may reduce overall risk but limited health system capacity coupled with closer inter-generational contact largely negates this benefit. Mitigation strategies that slow but do not interrupt transmission will still lead to COVID-19 epidemics rapidly overwhelming health systems, with substantial excess deaths in lower income countries due to the poorer health care available. Of countries that have undertaken suppression to date, lower income countries have acted earlier. However, this will need to be maintained or triggered more frequently in these settings to keep below available health capacity, with associated detrimental consequences for the wider health, well-being and economies of these countries.","container-title":"Science","DOI":"10.1126/science.abc0035","ISSN":"0036-8075, 1095-9203","journalAbbreviation":"Science","language":"en","page":"eabc0035","source":"DOI.org (Crossref)","title":"The impact of COVID-19 and strategies for mitigation and suppression in low- and middle-income countries","author":[{"family":"Walker","given":"Patrick G. T."},{"family":"Whittaker","given":"Charles"},{"family":"Watson","given":"Oliver J"},{"family":"Baguelin","given":"Marc"},{"family":"Winskill","given":"Peter"},{"family":"Hamlet","given":"Arran"},{"family":"Djafaara","given":"Bimandra A."},{"family":"Cucunubá","given":"Zulma"},{"family":"Olivera Mesa","given":"Daniela"},{"family":"Green","given":"Will"},{"family":"Thompson","given":"Hayley"},{"family":"Nayagam","given":"Shevanthi"},{"family":"Ainslie","given":"Kylie E. C."},{"family":"Bhatia","given":"Sangeeta"},{"family":"Bhatt","given":"Samir"},{"family":"Boonyasiri","given":"Adhiratha"},{"family":"Boyd","given":"Olivia"},{"family":"Brazeau","given":"Nicholas F."},{"family":"Cattarino","given":"Lorenzo"},{"family":"Cuomo-Dannenburg","given":"Gina"},{"family":"Dighe","given":"Amy"},{"family":"Donnelly","given":"Christl A."},{"family":"Dorigatti","given":"Ilaria"},{"family":"Elsland","given":"Sabine L.","non-dropping-particle":"van"},{"family":"FitzJohn","given":"Rich"},{"family":"Fu","given":"Han"},{"family":"Gaythorpe","given":"Katy A.M."},{"family":"Geidelberg","given":"Lily"},{"family":"Grassly","given":"Nicholas"},{"family":"Haw","given":"David"},{"family":"Hayes","given":"Sarah"},{"family":"Hinsley","given":"Wes"},{"family":"Imai","given":"Natsuko"},{"family":"Jorgensen","given":"David"},{"family":"Knock","given":"Edward"},{"family":"Laydon","given":"Daniel"},{"family":"Mishra","given":"Swapnil"},{"family":"Nedjati-Gilani","given":"Gemma"},{"family":"Okell","given":"Lucy C."},{"family":"Unwin","given":"H. Juliette"},{"family":"Verity","given":"Robert"},{"family":"Vollmer","given":"Michaela"},{"family":"Walters","given":"Caroline E."},{"family":"Wang","given":"Haowei"},{"family":"Wang","given":"Yuanrong"},{"family":"Xi","given":"Xiaoyue"},{"family":"Lalloo","given":"David G"},{"family":"Ferguson","given":"Neil M."},{"family":"Ghani","given":"Azra C."}],"issued":{"date-parts":[["2020",6,12]]}}}],"schema":"https://github.com/citation-style-language/schema/raw/master/csl-citation.json"} </w:instrText>
+        <w:instrText xml:space="preserve"> ADDIN ZOTERO_ITEM CSL_CITATION {"citationID":"NYZ8T6tR","properties":{"formattedCitation":"(33)","plainCitation":"(33)","noteIndex":0},"citationItems":[{"id":104,"uris":["http://zotero.org/users/6647948/items/KLAHS5KI"],"uri":["http://zotero.org/users/6647948/items/KLAHS5KI"],"itemData":{"id":104,"type":"article-journal","abstract":"The ongoing COVID-19 pandemic poses a severe threat to public health worldwide. We combine data on demography, contact patterns, disease severity, and health care capacity and quality to understand its impact and inform strategies for its control. Younger populations in lower income countries may reduce overall risk but limited health system capacity coupled with closer inter-generational contact largely negates this benefit. Mitigation strategies that slow but do not interrupt transmission will still lead to COVID-19 epidemics rapidly overwhelming health systems, with substantial excess deaths in lower income countries due to the poorer health care available. Of countries that have undertaken suppression to date, lower income countries have acted earlier. However, this will need to be maintained or triggered more frequently in these settings to keep below available health capacity, with associated detrimental consequences for the wider health, well-being and economies of these countries.","container-title":"Science","DOI":"10.1126/science.abc0035","ISSN":"0036-8075, 1095-9203","journalAbbreviation":"Science","language":"en","page":"eabc0035","source":"DOI.org (Crossref)","title":"The impact of COVID-19 and strategies for mitigation and suppression in low- and middle-income countries","author":[{"family":"Walker","given":"Patrick G. T."},{"family":"Whittaker","given":"Charles"},{"family":"Watson","given":"Oliver J"},{"family":"Baguelin","given":"Marc"},{"family":"Winskill","given":"Peter"},{"family":"Hamlet","given":"Arran"},{"family":"Djafaara","given":"Bimandra A."},{"family":"Cucunubá","given":"Zulma"},{"family":"Olivera Mesa","given":"Daniela"},{"family":"Green","given":"Will"},{"family":"Thompson","given":"Hayley"},{"family":"Nayagam","given":"Shevanthi"},{"family":"Ainslie","given":"Kylie E. C."},{"family":"Bhatia","given":"Sangeeta"},{"family":"Bhatt","given":"Samir"},{"family":"Boonyasiri","given":"Adhiratha"},{"family":"Boyd","given":"Olivia"},{"family":"Brazeau","given":"Nicholas F."},{"family":"Cattarino","given":"Lorenzo"},{"family":"Cuomo-Dannenburg","given":"Gina"},{"family":"Dighe","given":"Amy"},{"family":"Donnelly","given":"Christl A."},{"family":"Dorigatti","given":"Ilaria"},{"family":"Elsland","given":"Sabine L.","non-dropping-particle":"van"},{"family":"FitzJohn","given":"Rich"},{"family":"Fu","given":"Han"},{"family":"Gaythorpe","given":"Katy A.M."},{"family":"Geidelberg","given":"Lily"},{"family":"Grassly","given":"Nicholas"},{"family":"Haw","given":"David"},{"family":"Hayes","given":"Sarah"},{"family":"Hinsley","given":"Wes"},{"family":"Imai","given":"Natsuko"},{"family":"Jorgensen","given":"David"},{"family":"Knock","given":"Edward"},{"family":"Laydon","given":"Daniel"},{"family":"Mishra","given":"Swapnil"},{"family":"Nedjati-Gilani","given":"Gemma"},{"family":"Okell","given":"Lucy C."},{"family":"Unwin","given":"H. Juliette"},{"family":"Verity","given":"Robert"},{"family":"Vollmer","given":"Michaela"},{"family":"Walters","given":"Caroline E."},{"family":"Wang","given":"Haowei"},{"family":"Wang","given":"Yuanrong"},{"family":"Xi","given":"Xiaoyue"},{"family":"Lalloo","given":"David G"},{"family":"Ferguson","given":"Neil M."},{"family":"Ghani","given":"Azra C."}],"issued":{"date-parts":[["2020",6,12]]}}}],"schema":"https://github.com/citation-style-language/schema/raw/master/csl-citation.json"} </w:instrText>
       </w:r>
       <w:r>
         <w:fldChar w:fldCharType="separate"/>
       </w:r>
       <w:r>
-        <w:t>(32)</w:t>
+        <w:t>(33)</w:t>
       </w:r>
       <w:r>
         <w:fldChar w:fldCharType="end"/>
@@ -25887,13 +26304,13 @@
         <w:fldChar w:fldCharType="begin"/>
       </w:r>
       <w:r>
-        <w:instrText xml:space="preserve"> ADDIN ZOTERO_ITEM CSL_CITATION {"citationID":"otOnY3du","properties":{"formattedCitation":"(30)","plainCitation":"(30)","noteIndex":0},"citationItems":[{"id":80,"uris":["http://zotero.org/users/6647948/items/XE3UQL4B"],"uri":["http://zotero.org/users/6647948/items/XE3UQL4B"],"itemData":{"id":80,"type":"article","note":"R package version 0.6.0","title":"epidemia: Modeling of Epidemics using Hierarchical Bayesian Models","URL":"https://imperialcollegelondon.github.io/epidemia/","author":[{"family":"Scott","given":"James"},{"family":"Gandy","given":"Axel"},{"family":"Mishra","given":"Swapnil"},{"family":"Unwin","given":"Juliette"},{"family":"Flaxman","given":"Seth"},{"family":"Bhatt","given":"Samir"}],"issued":{"date-parts":[["2020"]]}}}],"schema":"https://github.com/citation-style-language/schema/raw/master/csl-citation.json"} </w:instrText>
+        <w:instrText xml:space="preserve"> ADDIN ZOTERO_ITEM CSL_CITATION {"citationID":"otOnY3du","properties":{"formattedCitation":"(31)","plainCitation":"(31)","noteIndex":0},"citationItems":[{"id":80,"uris":["http://zotero.org/users/6647948/items/XE3UQL4B"],"uri":["http://zotero.org/users/6647948/items/XE3UQL4B"],"itemData":{"id":80,"type":"article","note":"R package version 0.6.0","title":"epidemia: Modeling of Epidemics using Hierarchical Bayesian Models","URL":"https://imperialcollegelondon.github.io/epidemia/","author":[{"family":"Scott","given":"James"},{"family":"Gandy","given":"Axel"},{"family":"Mishra","given":"Swapnil"},{"family":"Unwin","given":"Juliette"},{"family":"Flaxman","given":"Seth"},{"family":"Bhatt","given":"Samir"}],"issued":{"date-parts":[["2020"]]}}}],"schema":"https://github.com/citation-style-language/schema/raw/master/csl-citation.json"} </w:instrText>
       </w:r>
       <w:r>
         <w:fldChar w:fldCharType="separate"/>
       </w:r>
       <w:r>
-        <w:t>(30)</w:t>
+        <w:t>(31)</w:t>
       </w:r>
       <w:r>
         <w:fldChar w:fldCharType="end"/>
@@ -25911,13 +26328,13 @@
         <w:fldChar w:fldCharType="begin"/>
       </w:r>
       <w:r>
-        <w:instrText xml:space="preserve"> ADDIN ZOTERO_ITEM CSL_CITATION {"citationID":"FccB44KF","properties":{"formattedCitation":"(33)","plainCitation":"(33)","noteIndex":0},"citationItems":[{"id":108,"uris":["http://zotero.org/users/6647948/items/AI783Z38"],"uri":["http://zotero.org/users/6647948/items/AI783Z38"],"itemData":{"id":108,"type":"article-journal","container-title":"Journal of Statistical Software","DOI":"10.18637/jss.v076.i01","ISSN":"1548-7660","issue":"1","journalAbbreviation":"J. Stat. Soft.","language":"en","source":"DOI.org (Crossref)","title":"&lt;i&gt;Stan&lt;/i&gt; : A Probabilistic Programming Language","title-short":"&lt;i&gt;Stan&lt;/i&gt;","URL":"http://www.jstatsoft.org/v76/i01/","volume":"76","author":[{"family":"Carpenter","given":"Bob"},{"family":"Gelman","given":"Andrew"},{"family":"Hoffman","given":"Matthew D."},{"family":"Lee","given":"Daniel"},{"family":"Goodrich","given":"Ben"},{"family":"Betancourt","given":"Michael"},{"family":"Brubaker","given":"Marcus"},{"family":"Guo","given":"Jiqiang"},{"family":"Li","given":"Peter"},{"family":"Riddell","given":"Allen"}],"accessed":{"date-parts":[["2020",8,29]]},"issued":{"date-parts":[["2017"]]}}}],"schema":"https://github.com/citation-style-language/schema/raw/master/csl-citation.json"} </w:instrText>
+        <w:instrText xml:space="preserve"> ADDIN ZOTERO_ITEM CSL_CITATION {"citationID":"FccB44KF","properties":{"formattedCitation":"(34)","plainCitation":"(34)","noteIndex":0},"citationItems":[{"id":108,"uris":["http://zotero.org/users/6647948/items/AI783Z38"],"uri":["http://zotero.org/users/6647948/items/AI783Z38"],"itemData":{"id":108,"type":"article-journal","container-title":"Journal of Statistical Software","DOI":"10.18637/jss.v076.i01","ISSN":"1548-7660","issue":"1","journalAbbreviation":"J. Stat. Soft.","language":"en","source":"DOI.org (Crossref)","title":"&lt;i&gt;Stan&lt;/i&gt; : A Probabilistic Programming Language","title-short":"&lt;i&gt;Stan&lt;/i&gt;","URL":"http://www.jstatsoft.org/v76/i01/","volume":"76","author":[{"family":"Carpenter","given":"Bob"},{"family":"Gelman","given":"Andrew"},{"family":"Hoffman","given":"Matthew D."},{"family":"Lee","given":"Daniel"},{"family":"Goodrich","given":"Ben"},{"family":"Betancourt","given":"Michael"},{"family":"Brubaker","given":"Marcus"},{"family":"Guo","given":"Jiqiang"},{"family":"Li","given":"Peter"},{"family":"Riddell","given":"Allen"}],"accessed":{"date-parts":[["2020",8,29]]},"issued":{"date-parts":[["2017"]]}}}],"schema":"https://github.com/citation-style-language/schema/raw/master/csl-citation.json"} </w:instrText>
       </w:r>
       <w:r>
         <w:fldChar w:fldCharType="separate"/>
       </w:r>
       <w:r>
-        <w:t>(33)</w:t>
+        <w:t>(34)</w:t>
       </w:r>
       <w:r>
         <w:fldChar w:fldCharType="end"/>
@@ -26099,13 +26516,13 @@
         <w:fldChar w:fldCharType="begin"/>
       </w:r>
       <w:r>
-        <w:instrText xml:space="preserve"> ADDIN ZOTERO_ITEM CSL_CITATION {"citationID":"o1Xy5M8K","properties":{"formattedCitation":"(34)","plainCitation":"(34)","noteIndex":0},"citationItems":[{"id":148,"uris":["http://zotero.org/users/6647948/items/LDWKXRSJ"],"uri":["http://zotero.org/users/6647948/items/LDWKXRSJ"],"itemData":{"id":148,"type":"report","abstract":"COVID-19 prevalence and mortality remain uncertain. For all 86 countries with reliable testing data we estimate how asymptomatic transmission, disease acuity, hospitalization, and behavioral responses to risk shape pandemic dynamics. Estimated cumulative cases and deaths through 10 July 2020 are 10.5 and 1.47 times official reports, yielding an infection fatality rate (IFR) of 0.65%, with wide variation across nations. Despite underestimation, herd immunity remains distant. Sufficient early testing could have averted 39.7 (35.3-45.3) million cases and 218 (191-257) thousand deaths. Responses to perceived risk cause the reproduction number to settle near 1, but with very different steady-state incidence, while some nations experience endogenous rebounds. Scenarios through March 2021 show modest enhancements in responsiveness could reduce cumulative cases ≈80%, to 271 (254-412) million across these nations.","genre":"preprint","language":"en","note":"DOI: 10.1101/2020.06.24.20139451","publisher":"Epidemiology","source":"DOI.org (Crossref)","title":"Estimating COVID-19 under-reporting across 86 nations: implications for projections and control","title-short":"Estimating COVID-19 under-reporting across 86 nations","URL":"http://medrxiv.org/lookup/doi/10.1101/2020.06.24.20139451","author":[{"family":"Rahmandad","given":"Hazhir"},{"family":"Lim","given":"Tse Yang"},{"family":"Sterman","given":"John"}],"accessed":{"date-parts":[["2020",9,16]]},"issued":{"date-parts":[["2020",6,26]]}}}],"schema":"https://github.com/citation-style-language/schema/raw/master/csl-citation.json"} </w:instrText>
+        <w:instrText xml:space="preserve"> ADDIN ZOTERO_ITEM CSL_CITATION {"citationID":"o1Xy5M8K","properties":{"formattedCitation":"(35)","plainCitation":"(35)","noteIndex":0},"citationItems":[{"id":148,"uris":["http://zotero.org/users/6647948/items/LDWKXRSJ"],"uri":["http://zotero.org/users/6647948/items/LDWKXRSJ"],"itemData":{"id":148,"type":"report","abstract":"COVID-19 prevalence and mortality remain uncertain. For all 86 countries with reliable testing data we estimate how asymptomatic transmission, disease acuity, hospitalization, and behavioral responses to risk shape pandemic dynamics. Estimated cumulative cases and deaths through 10 July 2020 are 10.5 and 1.47 times official reports, yielding an infection fatality rate (IFR) of 0.65%, with wide variation across nations. Despite underestimation, herd immunity remains distant. Sufficient early testing could have averted 39.7 (35.3-45.3) million cases and 218 (191-257) thousand deaths. Responses to perceived risk cause the reproduction number to settle near 1, but with very different steady-state incidence, while some nations experience endogenous rebounds. Scenarios through March 2021 show modest enhancements in responsiveness could reduce cumulative cases ≈80%, to 271 (254-412) million across these nations.","genre":"preprint","language":"en","note":"DOI: 10.1101/2020.06.24.20139451","publisher":"Epidemiology","source":"DOI.org (Crossref)","title":"Estimating COVID-19 under-reporting across 86 nations: implications for projections and control","title-short":"Estimating COVID-19 under-reporting across 86 nations","URL":"http://medrxiv.org/lookup/doi/10.1101/2020.06.24.20139451","author":[{"family":"Rahmandad","given":"Hazhir"},{"family":"Lim","given":"Tse Yang"},{"family":"Sterman","given":"John"}],"accessed":{"date-parts":[["2020",9,16]]},"issued":{"date-parts":[["2020",6,26]]}}}],"schema":"https://github.com/citation-style-language/schema/raw/master/csl-citation.json"} </w:instrText>
       </w:r>
       <w:r>
         <w:fldChar w:fldCharType="separate"/>
       </w:r>
       <w:r>
-        <w:t>(34)</w:t>
+        <w:t>(35)</w:t>
       </w:r>
       <w:r>
         <w:fldChar w:fldCharType="end"/>
@@ -26381,13 +26798,13 @@
         <w:fldChar w:fldCharType="begin"/>
       </w:r>
       <w:r>
-        <w:instrText xml:space="preserve"> ADDIN ZOTERO_ITEM CSL_CITATION {"citationID":"ae3a9UEF","properties":{"formattedCitation":"(35)","plainCitation":"(35)","noteIndex":0},"citationItems":[{"id":4,"uris":["http://zotero.org/users/6647948/items/MF2J9Y8X"],"uri":["http://zotero.org/users/6647948/items/MF2J9Y8X"],"itemData":{"id":4,"type":"webpage","title":"Coronavirus Outbreak in India","URL":"https://www.covid19india.org","author":[{"family":"India","given":"COVID-19"}],"accessed":{"date-parts":[["2020",5,21]]},"issued":{"date-parts":[["2020"]]}},"locator":"19"}],"schema":"https://github.com/citation-style-language/schema/raw/master/csl-citation.json"} </w:instrText>
+        <w:instrText xml:space="preserve"> ADDIN ZOTERO_ITEM CSL_CITATION {"citationID":"ae3a9UEF","properties":{"formattedCitation":"(36)","plainCitation":"(36)","noteIndex":0},"citationItems":[{"id":4,"uris":["http://zotero.org/users/6647948/items/MF2J9Y8X"],"uri":["http://zotero.org/users/6647948/items/MF2J9Y8X"],"itemData":{"id":4,"type":"webpage","title":"Coronavirus Outbreak in India","URL":"https://www.covid19india.org","author":[{"family":"India","given":"COVID-19"}],"accessed":{"date-parts":[["2020",5,21]]},"issued":{"date-parts":[["2020"]]}},"locator":"19"}],"schema":"https://github.com/citation-style-language/schema/raw/master/csl-citation.json"} </w:instrText>
       </w:r>
       <w:r>
         <w:fldChar w:fldCharType="separate"/>
       </w:r>
       <w:r>
-        <w:t>(35)</w:t>
+        <w:t>(36)</w:t>
       </w:r>
       <w:r>
         <w:fldChar w:fldCharType="end"/>
@@ -26402,13 +26819,13 @@
         <w:fldChar w:fldCharType="begin"/>
       </w:r>
       <w:r>
-        <w:instrText xml:space="preserve"> ADDIN ZOTERO_ITEM CSL_CITATION {"citationID":"tigfOcAy","properties":{"formattedCitation":"(36)","plainCitation":"(36)","noteIndex":0},"citationItems":[{"id":13,"uris":["http://zotero.org/users/6647948/items/X7MQEEWS"],"uri":["http://zotero.org/users/6647948/items/X7MQEEWS"],"itemData":{"id":13,"type":"webpage","title":"COVID-19 Dashboard by the Center for Systems Science and Engineering (CSSE) at Johns Hopkins University (JHU)","URL":"https://coronavirus.jhu.edu/map.html","author":[{"family":"Johns Hopkins University","given":""}],"accessed":{"date-parts":[["2020",5,21]]},"issued":{"date-parts":[["2020"]]}}}],"schema":"https://github.com/citation-style-language/schema/raw/master/csl-citation.json"} </w:instrText>
+        <w:instrText xml:space="preserve"> ADDIN ZOTERO_ITEM CSL_CITATION {"citationID":"tigfOcAy","properties":{"formattedCitation":"(37)","plainCitation":"(37)","noteIndex":0},"citationItems":[{"id":13,"uris":["http://zotero.org/users/6647948/items/X7MQEEWS"],"uri":["http://zotero.org/users/6647948/items/X7MQEEWS"],"itemData":{"id":13,"type":"webpage","title":"COVID-19 Dashboard by the Center for Systems Science and Engineering (CSSE) at Johns Hopkins University (JHU)","URL":"https://coronavirus.jhu.edu/map.html","author":[{"family":"Johns Hopkins University","given":""}],"accessed":{"date-parts":[["2020",5,21]]},"issued":{"date-parts":[["2020"]]}}}],"schema":"https://github.com/citation-style-language/schema/raw/master/csl-citation.json"} </w:instrText>
       </w:r>
       <w:r>
         <w:fldChar w:fldCharType="separate"/>
       </w:r>
       <w:r>
-        <w:t>(36)</w:t>
+        <w:t>(37)</w:t>
       </w:r>
       <w:r>
         <w:fldChar w:fldCharType="end"/>
@@ -27674,7 +28091,21 @@
         <w:rPr>
           <w:bCs/>
         </w:rPr>
-        <w:t xml:space="preserve">The baseline model yield projections of reported COVID-cases alone. </w:t>
+        <w:t>The baseline model yield</w:t>
+      </w:r>
+      <w:ins w:id="58" w:author="Soumik Purkayastha" w:date="2021-03-18T15:50:00Z">
+        <w:r>
+          <w:rPr>
+            <w:bCs/>
+          </w:rPr>
+          <w:t>s</w:t>
+        </w:r>
+      </w:ins>
+      <w:r>
+        <w:rPr>
+          <w:bCs/>
+        </w:rPr>
+        <w:t xml:space="preserve"> projections of reported COVID-cases alone. </w:t>
       </w:r>
       <w:r>
         <w:rPr>
@@ -27871,13 +28302,65 @@
         <w:rPr>
           <w:bCs/>
         </w:rPr>
-        <w:t>Since the ICM projections are total counts (sum of reported and unreported), we do not include the same in this specific comparison</w:t>
-      </w:r>
-      <w:r>
-        <w:rPr>
-          <w:bCs/>
-        </w:rPr>
-        <w:t xml:space="preserve"> method.</w:t>
+        <w:t xml:space="preserve">Since the ICM projections are total counts (sum of reported and unreported), we do not </w:t>
+      </w:r>
+      <w:del w:id="59" w:author="Soumik Purkayastha" w:date="2021-03-18T16:00:00Z">
+        <w:r>
+          <w:rPr>
+            <w:bCs/>
+            <w:rPrChange w:id="60" w:author="Soumik Purkayastha" w:date="2021-03-18T16:02:00Z">
+              <w:rPr>
+                <w:bCs/>
+              </w:rPr>
+            </w:rPrChange>
+          </w:rPr>
+          <w:delText>include the same in this specific comparison</w:delText>
+        </w:r>
+        <w:r>
+          <w:rPr>
+            <w:bCs/>
+            <w:rPrChange w:id="61" w:author="Soumik Purkayastha" w:date="2021-03-18T16:02:00Z">
+              <w:rPr>
+                <w:bCs/>
+              </w:rPr>
+            </w:rPrChange>
+          </w:rPr>
+          <w:delText xml:space="preserve"> method</w:delText>
+        </w:r>
+      </w:del>
+      <w:ins w:id="62" w:author="Soumik Purkayastha" w:date="2021-03-18T16:00:00Z">
+        <w:r>
+          <w:rPr>
+            <w:bCs/>
+            <w:rPrChange w:id="63" w:author="Soumik Purkayastha" w:date="2021-03-18T16:02:00Z">
+              <w:rPr>
+                <w:bCs/>
+                <w:highlight w:val="yellow"/>
+              </w:rPr>
+            </w:rPrChange>
+          </w:rPr>
+          <w:t>tally them with reported COVID-counts – thereby l</w:t>
+        </w:r>
+      </w:ins>
+      <w:ins w:id="64" w:author="Soumik Purkayastha" w:date="2021-03-18T16:01:00Z">
+        <w:r>
+          <w:rPr>
+            <w:bCs/>
+            <w:rPrChange w:id="65" w:author="Soumik Purkayastha" w:date="2021-03-18T16:02:00Z">
+              <w:rPr>
+                <w:bCs/>
+                <w:highlight w:val="yellow"/>
+              </w:rPr>
+            </w:rPrChange>
+          </w:rPr>
+          <w:t>eaving ICM projections out of this comparison method</w:t>
+        </w:r>
+      </w:ins>
+      <w:r>
+        <w:rPr>
+          <w:bCs/>
+        </w:rPr>
+        <w:t>.</w:t>
       </w:r>
       <w:r>
         <w:rPr>
@@ -28129,14 +28612,14 @@
         <w:rPr>
           <w:bCs/>
         </w:rPr>
-        <w:t xml:space="preserve"> we also </w:t>
+        <w:t xml:space="preserve"> we also compare the projected active reported cases, cumulative cases and </w:t>
       </w:r>
       <w:r>
         <w:rPr>
           <w:bCs/>
         </w:rPr>
         <w:lastRenderedPageBreak/>
-        <w:t xml:space="preserve">compare the projected active reported cases, cumulative cases and deaths on certain dates (specifically, June 30 and July 10) within the test period. The values are presented in </w:t>
+        <w:t xml:space="preserve">deaths on certain dates (specifically, June 30 and July 10) within the test period. The values are presented in </w:t>
       </w:r>
       <w:r>
         <w:rPr>
@@ -29075,7 +29558,7 @@
         <w:rPr>
           <w:bCs/>
         </w:rPr>
-        <w:instrText xml:space="preserve"> ADDIN ZOTERO_ITEM CSL_CITATION {"citationID":"4cVrZwW4","properties":{"formattedCitation":"(37)","plainCitation":"(37)","noteIndex":0},"citationItems":[{"id":75,"uris":["http://zotero.org/users/6647948/items/DXFZGASN"],"uri":["http://zotero.org/users/6647948/items/DXFZGASN"],"itemData":{"id":75,"type":"article-journal","container-title":"Biometrics","DOI":"10.2307/2532051","ISSN":"0006341X","issue":"1","journalAbbreviation":"Biometrics","page":"255","source":"DOI.org (Crossref)","title":"A Concordance Correlation Coefficient to Evaluate Reproducibility","volume":"45","author":[{"family":"Lin","given":"Lawrence I-Kuei"}],"issued":{"date-parts":[["1989",3]]}}}],"schema":"https://github.com/citation-style-language/schema/raw/master/csl-citation.json"} </w:instrText>
+        <w:instrText xml:space="preserve"> ADDIN ZOTERO_ITEM CSL_CITATION {"citationID":"4cVrZwW4","properties":{"formattedCitation":"(38)","plainCitation":"(38)","noteIndex":0},"citationItems":[{"id":75,"uris":["http://zotero.org/users/6647948/items/DXFZGASN"],"uri":["http://zotero.org/users/6647948/items/DXFZGASN"],"itemData":{"id":75,"type":"article-journal","container-title":"Biometrics","DOI":"10.2307/2532051","ISSN":"0006341X","issue":"1","journalAbbreviation":"Biometrics","page":"255","source":"DOI.org (Crossref)","title":"A Concordance Correlation Coefficient to Evaluate Reproducibility","volume":"45","author":[{"family":"Lin","given":"Lawrence I-Kuei"}],"issued":{"date-parts":[["1989",3]]}}}],"schema":"https://github.com/citation-style-language/schema/raw/master/csl-citation.json"} </w:instrText>
       </w:r>
       <w:r>
         <w:rPr>
@@ -29084,7 +29567,7 @@
         <w:fldChar w:fldCharType="separate"/>
       </w:r>
       <w:r>
-        <w:t>(37)</w:t>
+        <w:t>(38)</w:t>
       </w:r>
       <w:r>
         <w:rPr>
@@ -29322,13 +29805,13 @@
         <w:fldChar w:fldCharType="begin"/>
       </w:r>
       <w:r>
-        <w:instrText xml:space="preserve"> ADDIN ZOTERO_ITEM CSL_CITATION {"citationID":"D37Co8L7","properties":{"formattedCitation":"(35)","plainCitation":"(35)","noteIndex":0},"citationItems":[{"id":4,"uris":["http://zotero.org/users/6647948/items/MF2J9Y8X"],"uri":["http://zotero.org/users/6647948/items/MF2J9Y8X"],"itemData":{"id":4,"type":"webpage","title":"Coronavirus Outbreak in India","URL":"https://www.covid19india.org","author":[{"family":"India","given":"COVID-19"}],"accessed":{"date-parts":[["2020",5,21]]},"issued":{"date-parts":[["2020"]]}},"locator":"19"}],"schema":"https://github.com/citation-style-language/schema/raw/master/csl-citation.json"} </w:instrText>
+        <w:instrText xml:space="preserve"> ADDIN ZOTERO_ITEM CSL_CITATION {"citationID":"D37Co8L7","properties":{"formattedCitation":"(36)","plainCitation":"(36)","noteIndex":0},"citationItems":[{"id":4,"uris":["http://zotero.org/users/6647948/items/MF2J9Y8X"],"uri":["http://zotero.org/users/6647948/items/MF2J9Y8X"],"itemData":{"id":4,"type":"webpage","title":"Coronavirus Outbreak in India","URL":"https://www.covid19india.org","author":[{"family":"India","given":"COVID-19"}],"accessed":{"date-parts":[["2020",5,21]]},"issued":{"date-parts":[["2020"]]}},"locator":"19"}],"schema":"https://github.com/citation-style-language/schema/raw/master/csl-citation.json"} </w:instrText>
       </w:r>
       <w:r>
         <w:fldChar w:fldCharType="separate"/>
       </w:r>
       <w:r>
-        <w:t>(35)</w:t>
+        <w:t>(36)</w:t>
       </w:r>
       <w:r>
         <w:fldChar w:fldCharType="end"/>
@@ -29343,13 +29826,13 @@
         <w:fldChar w:fldCharType="begin"/>
       </w:r>
       <w:r>
-        <w:instrText xml:space="preserve"> ADDIN ZOTERO_ITEM CSL_CITATION {"citationID":"7jC7RHVB","properties":{"formattedCitation":"(36)","plainCitation":"(36)","noteIndex":0},"citationItems":[{"id":13,"uris":["http://zotero.org/users/6647948/items/X7MQEEWS"],"uri":["http://zotero.org/users/6647948/items/X7MQEEWS"],"itemData":{"id":13,"type":"webpage","title":"COVID-19 Dashboard by the Center for Systems Science and Engineering (CSSE) at Johns Hopkins University (JHU)","URL":"https://coronavirus.jhu.edu/map.html","author":[{"family":"Johns Hopkins University","given":""}],"accessed":{"date-parts":[["2020",5,21]]},"issued":{"date-parts":[["2020"]]}}}],"schema":"https://github.com/citation-style-language/schema/raw/master/csl-citation.json"} </w:instrText>
+        <w:instrText xml:space="preserve"> ADDIN ZOTERO_ITEM CSL_CITATION {"citationID":"7jC7RHVB","properties":{"formattedCitation":"(37)","plainCitation":"(37)","noteIndex":0},"citationItems":[{"id":13,"uris":["http://zotero.org/users/6647948/items/X7MQEEWS"],"uri":["http://zotero.org/users/6647948/items/X7MQEEWS"],"itemData":{"id":13,"type":"webpage","title":"COVID-19 Dashboard by the Center for Systems Science and Engineering (CSSE) at Johns Hopkins University (JHU)","URL":"https://coronavirus.jhu.edu/map.html","author":[{"family":"Johns Hopkins University","given":""}],"accessed":{"date-parts":[["2020",5,21]]},"issued":{"date-parts":[["2020"]]}}}],"schema":"https://github.com/citation-style-language/schema/raw/master/csl-citation.json"} </w:instrText>
       </w:r>
       <w:r>
         <w:fldChar w:fldCharType="separate"/>
       </w:r>
       <w:r>
-        <w:t>(36)</w:t>
+        <w:t>(37)</w:t>
       </w:r>
       <w:r>
         <w:fldChar w:fldCharType="end"/>
@@ -29364,13 +29847,13 @@
         <w:fldChar w:fldCharType="begin"/>
       </w:r>
       <w:r>
-        <w:instrText xml:space="preserve"> ADDIN ZOTERO_ITEM CSL_CITATION {"citationID":"7jYUokGo","properties":{"formattedCitation":"(38)","plainCitation":"(38)","noteIndex":0},"citationItems":[{"id":6,"uris":["http://zotero.org/users/6647948/items/U36R9KUL"],"uri":["http://zotero.org/users/6647948/items/U36R9KUL"],"itemData":{"id":6,"type":"webpage","title":"COVID-19 Outbreak in India","URL":"https://umich-biostatistics.shinyapps.io/covid19/","author":[{"family":"Group","given":"COV-IND-19 Study"}],"accessed":{"date-parts":[["2020",5,21]]},"issued":{"date-parts":[["2020"]]}}}],"schema":"https://github.com/citation-style-language/schema/raw/master/csl-citation.json"} </w:instrText>
+        <w:instrText xml:space="preserve"> ADDIN ZOTERO_ITEM CSL_CITATION {"citationID":"7jYUokGo","properties":{"formattedCitation":"(39)","plainCitation":"(39)","noteIndex":0},"citationItems":[{"id":6,"uris":["http://zotero.org/users/6647948/items/U36R9KUL"],"uri":["http://zotero.org/users/6647948/items/U36R9KUL"],"itemData":{"id":6,"type":"webpage","title":"COVID-19 Outbreak in India","URL":"https://umich-biostatistics.shinyapps.io/covid19/","author":[{"family":"Group","given":"COV-IND-19 Study"}],"accessed":{"date-parts":[["2020",5,21]]},"issued":{"date-parts":[["2020"]]}}}],"schema":"https://github.com/citation-style-language/schema/raw/master/csl-citation.json"} </w:instrText>
       </w:r>
       <w:r>
         <w:fldChar w:fldCharType="separate"/>
       </w:r>
       <w:r>
-        <w:t>(38)</w:t>
+        <w:t>(39)</w:t>
       </w:r>
       <w:r>
         <w:fldChar w:fldCharType="end"/>
@@ -31786,7 +32269,7 @@
         <w:rPr>
           <w:color w:val="000000" w:themeColor="text1"/>
         </w:rPr>
-        <w:instrText xml:space="preserve"> ADDIN ZOTERO_ITEM CSL_CITATION {"citationID":"mq2nbP9x","properties":{"formattedCitation":"(34)","plainCitation":"(34)","noteIndex":0},"citationItems":[{"id":148,"uris":["http://zotero.org/users/6647948/items/LDWKXRSJ"],"uri":["http://zotero.org/users/6647948/items/LDWKXRSJ"],"itemData":{"id":148,"type":"report","abstract":"COVID-19 prevalence and mortality remain uncertain. For all 86 countries with reliable testing data we estimate how asymptomatic transmission, disease acuity, hospitalization, and behavioral responses to risk shape pandemic dynamics. Estimated cumulative cases and deaths through 10 July 2020 are 10.5 and 1.47 times official reports, yielding an infection fatality rate (IFR) of 0.65%, with wide variation across nations. Despite underestimation, herd immunity remains distant. Sufficient early testing could have averted 39.7 (35.3-45.3) million cases and 218 (191-257) thousand deaths. Responses to perceived risk cause the reproduction number to settle near 1, but with very different steady-state incidence, while some nations experience endogenous rebounds. Scenarios through March 2021 show modest enhancements in responsiveness could reduce cumulative cases ≈80%, to 271 (254-412) million across these nations.","genre":"preprint","language":"en","note":"DOI: 10.1101/2020.06.24.20139451","publisher":"Epidemiology","source":"DOI.org (Crossref)","title":"Estimating COVID-19 under-reporting across 86 nations: implications for projections and control","title-short":"Estimating COVID-19 under-reporting across 86 nations","URL":"http://medrxiv.org/lookup/doi/10.1101/2020.06.24.20139451","author":[{"family":"Rahmandad","given":"Hazhir"},{"family":"Lim","given":"Tse Yang"},{"family":"Sterman","given":"John"}],"accessed":{"date-parts":[["2020",9,16]]},"issued":{"date-parts":[["2020",6,26]]}}}],"schema":"https://github.com/citation-style-language/schema/raw/master/csl-citation.json"} </w:instrText>
+        <w:instrText xml:space="preserve"> ADDIN ZOTERO_ITEM CSL_CITATION {"citationID":"mq2nbP9x","properties":{"formattedCitation":"(35)","plainCitation":"(35)","noteIndex":0},"citationItems":[{"id":148,"uris":["http://zotero.org/users/6647948/items/LDWKXRSJ"],"uri":["http://zotero.org/users/6647948/items/LDWKXRSJ"],"itemData":{"id":148,"type":"report","abstract":"COVID-19 prevalence and mortality remain uncertain. For all 86 countries with reliable testing data we estimate how asymptomatic transmission, disease acuity, hospitalization, and behavioral responses to risk shape pandemic dynamics. Estimated cumulative cases and deaths through 10 July 2020 are 10.5 and 1.47 times official reports, yielding an infection fatality rate (IFR) of 0.65%, with wide variation across nations. Despite underestimation, herd immunity remains distant. Sufficient early testing could have averted 39.7 (35.3-45.3) million cases and 218 (191-257) thousand deaths. Responses to perceived risk cause the reproduction number to settle near 1, but with very different steady-state incidence, while some nations experience endogenous rebounds. Scenarios through March 2021 show modest enhancements in responsiveness could reduce cumulative cases ≈80%, to 271 (254-412) million across these nations.","genre":"preprint","language":"en","note":"DOI: 10.1101/2020.06.24.20139451","publisher":"Epidemiology","source":"DOI.org (Crossref)","title":"Estimating COVID-19 under-reporting across 86 nations: implications for projections and control","title-short":"Estimating COVID-19 under-reporting across 86 nations","URL":"http://medrxiv.org/lookup/doi/10.1101/2020.06.24.20139451","author":[{"family":"Rahmandad","given":"Hazhir"},{"family":"Lim","given":"Tse Yang"},{"family":"Sterman","given":"John"}],"accessed":{"date-parts":[["2020",9,16]]},"issued":{"date-parts":[["2020",6,26]]}}}],"schema":"https://github.com/citation-style-language/schema/raw/master/csl-citation.json"} </w:instrText>
       </w:r>
       <w:r>
         <w:rPr>
@@ -31798,7 +32281,7 @@
         <w:rPr>
           <w:color w:val="000000"/>
         </w:rPr>
-        <w:t>(34)</w:t>
+        <w:t>(35)</w:t>
       </w:r>
       <w:r>
         <w:rPr>
@@ -42861,28 +43344,28 @@
         <w:rPr>
           <w:rFonts w:ascii="Times New Roman" w:hAnsi="Times New Roman" w:cs="Times New Roman"/>
         </w:rPr>
-        <w:t>Diekmann</w:t>
+        <w:t>Rahmandad</w:t>
       </w:r>
       <w:proofErr w:type="spellEnd"/>
       <w:r>
         <w:rPr>
           <w:rFonts w:ascii="Times New Roman" w:hAnsi="Times New Roman" w:cs="Times New Roman"/>
         </w:rPr>
-        <w:t xml:space="preserve"> O, </w:t>
+        <w:t xml:space="preserve"> H, Lim TY, </w:t>
       </w:r>
       <w:proofErr w:type="spellStart"/>
       <w:r>
         <w:rPr>
           <w:rFonts w:ascii="Times New Roman" w:hAnsi="Times New Roman" w:cs="Times New Roman"/>
         </w:rPr>
-        <w:t>Heesterbeek</w:t>
+        <w:t>Sterman</w:t>
       </w:r>
       <w:proofErr w:type="spellEnd"/>
       <w:r>
         <w:rPr>
           <w:rFonts w:ascii="Times New Roman" w:hAnsi="Times New Roman" w:cs="Times New Roman"/>
         </w:rPr>
-        <w:t xml:space="preserve"> JAP, Roberts MG. The construction of next-generation matrices for compartmental epidemic models. J R Soc Interface. 2010 Jun 6;7(47):873–85. </w:t>
+        <w:t xml:space="preserve"> J. Estimating the Global Spread of COVID-19. SSRN Electron J [Internet]. 2020 [cited 2021 Mar 18]; Available from: https://www.ssrn.com/abstract=3635047</w:t>
       </w:r>
     </w:p>
     <w:p>
@@ -42903,7 +43386,34 @@
           <w:rFonts w:ascii="Times New Roman" w:hAnsi="Times New Roman" w:cs="Times New Roman"/>
         </w:rPr>
         <w:tab/>
-        <w:t>Robert CP, Casella G. Monte Carlo Statistical Methods [Internet]. New York, NY: Springer New York; 2004 [cited 2020 Aug 14]. (Springer Texts in Statistics). Available from: http://link.springer.com/10.1007/978-1-4757-4145-2</w:t>
+      </w:r>
+      <w:proofErr w:type="spellStart"/>
+      <w:r>
+        <w:rPr>
+          <w:rFonts w:ascii="Times New Roman" w:hAnsi="Times New Roman" w:cs="Times New Roman"/>
+        </w:rPr>
+        <w:t>Diekmann</w:t>
+      </w:r>
+      <w:proofErr w:type="spellEnd"/>
+      <w:r>
+        <w:rPr>
+          <w:rFonts w:ascii="Times New Roman" w:hAnsi="Times New Roman" w:cs="Times New Roman"/>
+        </w:rPr>
+        <w:t xml:space="preserve"> O, </w:t>
+      </w:r>
+      <w:proofErr w:type="spellStart"/>
+      <w:r>
+        <w:rPr>
+          <w:rFonts w:ascii="Times New Roman" w:hAnsi="Times New Roman" w:cs="Times New Roman"/>
+        </w:rPr>
+        <w:t>Heesterbeek</w:t>
+      </w:r>
+      <w:proofErr w:type="spellEnd"/>
+      <w:r>
+        <w:rPr>
+          <w:rFonts w:ascii="Times New Roman" w:hAnsi="Times New Roman" w:cs="Times New Roman"/>
+        </w:rPr>
+        <w:t xml:space="preserve"> JAP, Roberts MG. The construction of next-generation matrices for compartmental epidemic models. J R Soc Interface. 2010 Jun 6;7(47):873–85. </w:t>
       </w:r>
     </w:p>
     <w:p>
@@ -42924,21 +43434,7 @@
           <w:rFonts w:ascii="Times New Roman" w:hAnsi="Times New Roman" w:cs="Times New Roman"/>
         </w:rPr>
         <w:tab/>
-        <w:t xml:space="preserve">Scott J, Gandy A, Mishra S, Unwin J, Flaxman S, Bhatt S. </w:t>
-      </w:r>
-      <w:proofErr w:type="spellStart"/>
-      <w:r>
-        <w:rPr>
-          <w:rFonts w:ascii="Times New Roman" w:hAnsi="Times New Roman" w:cs="Times New Roman"/>
-        </w:rPr>
-        <w:t>epidemia</w:t>
-      </w:r>
-      <w:proofErr w:type="spellEnd"/>
-      <w:r>
-        <w:rPr>
-          <w:rFonts w:ascii="Times New Roman" w:hAnsi="Times New Roman" w:cs="Times New Roman"/>
-        </w:rPr>
-        <w:t>: Modeling of Epidemics using Hierarchical Bayesian Models [Internet]. 2020. Available from: https://imperialcollegelondon.github.io/epidemia/</w:t>
+        <w:t>Robert CP, Casella G. Monte Carlo Statistical Methods [Internet]. New York, NY: Springer New York; 2004 [cited 2020 Aug 14]. (Springer Texts in Statistics). Available from: http://link.springer.com/10.1007/978-1-4757-4145-2</w:t>
       </w:r>
     </w:p>
     <w:p>
@@ -42959,7 +43455,21 @@
           <w:rFonts w:ascii="Times New Roman" w:hAnsi="Times New Roman" w:cs="Times New Roman"/>
         </w:rPr>
         <w:tab/>
-        <w:t xml:space="preserve">Bi Q, Wu Y, Mei S, Ye C, Zou X, Zhang Z, et al. Epidemiology and transmission of COVID-19 in 391 cases and 1286 of their close contacts in Shenzhen, China: a retrospective cohort study. Lancet Infect Dis. 2020 Aug;20(8):911–9. </w:t>
+        <w:t xml:space="preserve">Scott J, Gandy A, Mishra S, Unwin J, Flaxman S, Bhatt S. </w:t>
+      </w:r>
+      <w:proofErr w:type="spellStart"/>
+      <w:r>
+        <w:rPr>
+          <w:rFonts w:ascii="Times New Roman" w:hAnsi="Times New Roman" w:cs="Times New Roman"/>
+        </w:rPr>
+        <w:t>epidemia</w:t>
+      </w:r>
+      <w:proofErr w:type="spellEnd"/>
+      <w:r>
+        <w:rPr>
+          <w:rFonts w:ascii="Times New Roman" w:hAnsi="Times New Roman" w:cs="Times New Roman"/>
+        </w:rPr>
+        <w:t>: Modeling of Epidemics using Hierarchical Bayesian Models [Internet]. 2020. Available from: https://imperialcollegelondon.github.io/epidemia/</w:t>
       </w:r>
     </w:p>
     <w:p>
@@ -42980,35 +43490,7 @@
           <w:rFonts w:ascii="Times New Roman" w:hAnsi="Times New Roman" w:cs="Times New Roman"/>
         </w:rPr>
         <w:tab/>
-        <w:t xml:space="preserve">Walker PGT, Whittaker C, Watson OJ, </w:t>
-      </w:r>
-      <w:proofErr w:type="spellStart"/>
-      <w:r>
-        <w:rPr>
-          <w:rFonts w:ascii="Times New Roman" w:hAnsi="Times New Roman" w:cs="Times New Roman"/>
-        </w:rPr>
-        <w:t>Baguelin</w:t>
-      </w:r>
-      <w:proofErr w:type="spellEnd"/>
-      <w:r>
-        <w:rPr>
-          <w:rFonts w:ascii="Times New Roman" w:hAnsi="Times New Roman" w:cs="Times New Roman"/>
-        </w:rPr>
-        <w:t xml:space="preserve"> M, Winskill P, Hamlet A, et al. The impact of COVID-19 and strategies for mitigation and suppression in low- and middle-income countries. Science. 2020 Jun </w:t>
-      </w:r>
-      <w:proofErr w:type="gramStart"/>
-      <w:r>
-        <w:rPr>
-          <w:rFonts w:ascii="Times New Roman" w:hAnsi="Times New Roman" w:cs="Times New Roman"/>
-        </w:rPr>
-        <w:t>12;eabc</w:t>
-      </w:r>
-      <w:proofErr w:type="gramEnd"/>
-      <w:r>
-        <w:rPr>
-          <w:rFonts w:ascii="Times New Roman" w:hAnsi="Times New Roman" w:cs="Times New Roman"/>
-        </w:rPr>
-        <w:t xml:space="preserve">0035. </w:t>
+        <w:t xml:space="preserve">Bi Q, Wu Y, Mei S, Ye C, Zou X, Zhang Z, et al. Epidemiology and transmission of COVID-19 in 391 cases and 1286 of their close contacts in Shenzhen, China: a retrospective cohort study. Lancet Infect Dis. 2020 Aug;20(8):911–9. </w:t>
       </w:r>
     </w:p>
     <w:p>
@@ -43029,43 +43511,35 @@
           <w:rFonts w:ascii="Times New Roman" w:hAnsi="Times New Roman" w:cs="Times New Roman"/>
         </w:rPr>
         <w:tab/>
-        <w:t xml:space="preserve">Carpenter B, Gelman A, Hoffman MD, Lee D, Goodrich B, Betancourt M, et al. </w:t>
+        <w:t xml:space="preserve">Walker PGT, Whittaker C, Watson OJ, </w:t>
+      </w:r>
+      <w:proofErr w:type="spellStart"/>
+      <w:r>
+        <w:rPr>
+          <w:rFonts w:ascii="Times New Roman" w:hAnsi="Times New Roman" w:cs="Times New Roman"/>
+        </w:rPr>
+        <w:t>Baguelin</w:t>
+      </w:r>
+      <w:proofErr w:type="spellEnd"/>
+      <w:r>
+        <w:rPr>
+          <w:rFonts w:ascii="Times New Roman" w:hAnsi="Times New Roman" w:cs="Times New Roman"/>
+        </w:rPr>
+        <w:t xml:space="preserve"> M, Winskill P, Hamlet A, et al. The impact of COVID-19 and strategies for mitigation and suppression in low- and middle-income countries. Science. 2020 Jun </w:t>
       </w:r>
       <w:proofErr w:type="gramStart"/>
       <w:r>
         <w:rPr>
           <w:rFonts w:ascii="Times New Roman" w:hAnsi="Times New Roman" w:cs="Times New Roman"/>
-          <w:i/>
-          <w:iCs/>
-        </w:rPr>
-        <w:t>Stan</w:t>
-      </w:r>
+        </w:rPr>
+        <w:t>12;eabc</w:t>
+      </w:r>
+      <w:proofErr w:type="gramEnd"/>
       <w:r>
         <w:rPr>
           <w:rFonts w:ascii="Times New Roman" w:hAnsi="Times New Roman" w:cs="Times New Roman"/>
         </w:rPr>
-        <w:t> :</w:t>
-      </w:r>
-      <w:proofErr w:type="gramEnd"/>
-      <w:r>
-        <w:rPr>
-          <w:rFonts w:ascii="Times New Roman" w:hAnsi="Times New Roman" w:cs="Times New Roman"/>
-        </w:rPr>
-        <w:t xml:space="preserve"> A Probabilistic Programming Language. J Stat </w:t>
-      </w:r>
-      <w:proofErr w:type="spellStart"/>
-      <w:r>
-        <w:rPr>
-          <w:rFonts w:ascii="Times New Roman" w:hAnsi="Times New Roman" w:cs="Times New Roman"/>
-        </w:rPr>
-        <w:t>Softw</w:t>
-      </w:r>
-      <w:proofErr w:type="spellEnd"/>
-      <w:r>
-        <w:rPr>
-          <w:rFonts w:ascii="Times New Roman" w:hAnsi="Times New Roman" w:cs="Times New Roman"/>
-        </w:rPr>
-        <w:t xml:space="preserve"> [Internet]. 2017 [cited 2020 Aug 29];76(1). Available from: http://www.jstatsoft.org/v76/i01/</w:t>
+        <w:t xml:space="preserve">0035. </w:t>
       </w:r>
     </w:p>
     <w:p>
@@ -43086,34 +43560,43 @@
           <w:rFonts w:ascii="Times New Roman" w:hAnsi="Times New Roman" w:cs="Times New Roman"/>
         </w:rPr>
         <w:tab/>
+        <w:t xml:space="preserve">Carpenter B, Gelman A, Hoffman MD, Lee D, Goodrich B, Betancourt M, et al. </w:t>
+      </w:r>
+      <w:proofErr w:type="gramStart"/>
+      <w:r>
+        <w:rPr>
+          <w:rFonts w:ascii="Times New Roman" w:hAnsi="Times New Roman" w:cs="Times New Roman"/>
+          <w:i/>
+          <w:iCs/>
+        </w:rPr>
+        <w:t>Stan</w:t>
+      </w:r>
+      <w:r>
+        <w:rPr>
+          <w:rFonts w:ascii="Times New Roman" w:hAnsi="Times New Roman" w:cs="Times New Roman"/>
+        </w:rPr>
+        <w:t> :</w:t>
+      </w:r>
+      <w:proofErr w:type="gramEnd"/>
+      <w:r>
+        <w:rPr>
+          <w:rFonts w:ascii="Times New Roman" w:hAnsi="Times New Roman" w:cs="Times New Roman"/>
+        </w:rPr>
+        <w:t xml:space="preserve"> A Probabilistic Programming Language. J Stat </w:t>
       </w:r>
       <w:proofErr w:type="spellStart"/>
       <w:r>
         <w:rPr>
           <w:rFonts w:ascii="Times New Roman" w:hAnsi="Times New Roman" w:cs="Times New Roman"/>
         </w:rPr>
-        <w:t>Rahmandad</w:t>
+        <w:t>Softw</w:t>
       </w:r>
       <w:proofErr w:type="spellEnd"/>
       <w:r>
         <w:rPr>
           <w:rFonts w:ascii="Times New Roman" w:hAnsi="Times New Roman" w:cs="Times New Roman"/>
         </w:rPr>
-        <w:t xml:space="preserve"> H, Lim TY, </w:t>
-      </w:r>
-      <w:proofErr w:type="spellStart"/>
-      <w:r>
-        <w:rPr>
-          <w:rFonts w:ascii="Times New Roman" w:hAnsi="Times New Roman" w:cs="Times New Roman"/>
-        </w:rPr>
-        <w:t>Sterman</w:t>
-      </w:r>
-      <w:proofErr w:type="spellEnd"/>
-      <w:r>
-        <w:rPr>
-          <w:rFonts w:ascii="Times New Roman" w:hAnsi="Times New Roman" w:cs="Times New Roman"/>
-        </w:rPr>
-        <w:t xml:space="preserve"> J. Estimating COVID-19 under-reporting across 86 nations: implications for projections and control [Internet]. Epidemiology; 2020 Jun [cited 2020 Sep 16]. Available from: http://medrxiv.org/lookup/doi/10.1101/2020.06.24.20139451</w:t>
+        <w:t xml:space="preserve"> [Internet]. 2017 [cited 2020 Aug 29];76(1). Available from: http://www.jstatsoft.org/v76/i01/</w:t>
       </w:r>
     </w:p>
     <w:p>
@@ -43134,7 +43617,34 @@
           <w:rFonts w:ascii="Times New Roman" w:hAnsi="Times New Roman" w:cs="Times New Roman"/>
         </w:rPr>
         <w:tab/>
-        <w:t>India C-19. Coronavirus Outbreak in India [Internet]. 2020 [cited 2020 May 21]. Available from: https://www.covid19india.org</w:t>
+      </w:r>
+      <w:proofErr w:type="spellStart"/>
+      <w:r>
+        <w:rPr>
+          <w:rFonts w:ascii="Times New Roman" w:hAnsi="Times New Roman" w:cs="Times New Roman"/>
+        </w:rPr>
+        <w:t>Rahmandad</w:t>
+      </w:r>
+      <w:proofErr w:type="spellEnd"/>
+      <w:r>
+        <w:rPr>
+          <w:rFonts w:ascii="Times New Roman" w:hAnsi="Times New Roman" w:cs="Times New Roman"/>
+        </w:rPr>
+        <w:t xml:space="preserve"> H, Lim TY, </w:t>
+      </w:r>
+      <w:proofErr w:type="spellStart"/>
+      <w:r>
+        <w:rPr>
+          <w:rFonts w:ascii="Times New Roman" w:hAnsi="Times New Roman" w:cs="Times New Roman"/>
+        </w:rPr>
+        <w:t>Sterman</w:t>
+      </w:r>
+      <w:proofErr w:type="spellEnd"/>
+      <w:r>
+        <w:rPr>
+          <w:rFonts w:ascii="Times New Roman" w:hAnsi="Times New Roman" w:cs="Times New Roman"/>
+        </w:rPr>
+        <w:t xml:space="preserve"> J. Estimating COVID-19 under-reporting across 86 nations: implications for projections and control [Internet]. Epidemiology; 2020 Jun [cited 2020 Sep 16]. Available from: http://medrxiv.org/lookup/doi/10.1101/2020.06.24.20139451</w:t>
       </w:r>
     </w:p>
     <w:p>
@@ -43148,7 +43658,6 @@
         <w:rPr>
           <w:rFonts w:ascii="Times New Roman" w:hAnsi="Times New Roman" w:cs="Times New Roman"/>
         </w:rPr>
-        <w:lastRenderedPageBreak/>
         <w:t xml:space="preserve">36. </w:t>
       </w:r>
       <w:r>
@@ -43156,7 +43665,7 @@
           <w:rFonts w:ascii="Times New Roman" w:hAnsi="Times New Roman" w:cs="Times New Roman"/>
         </w:rPr>
         <w:tab/>
-        <w:t>Johns Hopkins University. COVID-19 Dashboard by the Center for Systems Science and Engineering (CSSE) at Johns Hopkins University (JHU) [Internet]. 2020 [cited 2020 May 21]. Available from: https://coronavirus.jhu.edu/map.html</w:t>
+        <w:t>India C-19. Coronavirus Outbreak in India [Internet]. 2020 [cited 2020 May 21]. Available from: https://www.covid19india.org</w:t>
       </w:r>
     </w:p>
     <w:p>
@@ -43170,6 +43679,7 @@
         <w:rPr>
           <w:rFonts w:ascii="Times New Roman" w:hAnsi="Times New Roman" w:cs="Times New Roman"/>
         </w:rPr>
+        <w:lastRenderedPageBreak/>
         <w:t xml:space="preserve">37. </w:t>
       </w:r>
       <w:r>
@@ -43177,7 +43687,7 @@
           <w:rFonts w:ascii="Times New Roman" w:hAnsi="Times New Roman" w:cs="Times New Roman"/>
         </w:rPr>
         <w:tab/>
-        <w:t xml:space="preserve">Lin LI-K. A Concordance Correlation Coefficient to Evaluate Reproducibility. Biometrics. 1989 Mar;45(1):255. </w:t>
+        <w:t>Johns Hopkins University. COVID-19 Dashboard by the Center for Systems Science and Engineering (CSSE) at Johns Hopkins University (JHU) [Internet]. 2020 [cited 2020 May 21]. Available from: https://coronavirus.jhu.edu/map.html</w:t>
       </w:r>
     </w:p>
     <w:p>
@@ -43192,6 +43702,27 @@
           <w:rFonts w:ascii="Times New Roman" w:hAnsi="Times New Roman" w:cs="Times New Roman"/>
         </w:rPr>
         <w:t xml:space="preserve">38. </w:t>
+      </w:r>
+      <w:r>
+        <w:rPr>
+          <w:rFonts w:ascii="Times New Roman" w:hAnsi="Times New Roman" w:cs="Times New Roman"/>
+        </w:rPr>
+        <w:tab/>
+        <w:t xml:space="preserve">Lin LI-K. A Concordance Correlation Coefficient to Evaluate Reproducibility. Biometrics. 1989 Mar;45(1):255. </w:t>
+      </w:r>
+    </w:p>
+    <w:p>
+      <w:pPr>
+        <w:pStyle w:val="Bibliography"/>
+        <w:rPr>
+          <w:rFonts w:ascii="Times New Roman" w:hAnsi="Times New Roman" w:cs="Times New Roman"/>
+        </w:rPr>
+      </w:pPr>
+      <w:r>
+        <w:rPr>
+          <w:rFonts w:ascii="Times New Roman" w:hAnsi="Times New Roman" w:cs="Times New Roman"/>
+        </w:rPr>
+        <w:t xml:space="preserve">39. </w:t>
       </w:r>
       <w:r>
         <w:rPr>
@@ -50314,28 +50845,28 @@
 </file>
 
 <file path=customXml/item1.xml><?xml version="1.0" encoding="utf-8"?>
-<b:Sources xmlns:b="http://schemas.openxmlformats.org/officeDocument/2006/bibliography" xmlns="http://schemas.openxmlformats.org/officeDocument/2006/bibliography" SelectedStyle="/APASixthEditionOfficeOnline.xsl" StyleName="APA" Version="6"/>
-</file>
-
-<file path=customXml/item2.xml><?xml version="1.0" encoding="utf-8"?>
 <go:gDocsCustomXmlDataStorage xmlns:go="http://customooxmlschemas.google.com/" xmlns:r="http://schemas.openxmlformats.org/officeDocument/2006/relationships">
   <go:docsCustomData xmlns:go="http://customooxmlschemas.google.com/" roundtripDataSignature="AMtx7mjRPeB4b8nY9Bjg4zYlM3OSKyfXFA==">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</go:docsCustomData>
 </go:gDocsCustomXmlDataStorage>
 </file>
 
-<file path=customXml/itemProps1.xml><?xml version="1.0" encoding="utf-8"?>
-<ds:datastoreItem xmlns:ds="http://schemas.openxmlformats.org/officeDocument/2006/customXml" ds:itemID="{6BDD346A-32F1-1648-80C0-1CDEC920A373}">
-  <ds:schemaRefs>
-    <ds:schemaRef ds:uri="http://schemas.openxmlformats.org/officeDocument/2006/bibliography"/>
-  </ds:schemaRefs>
-</ds:datastoreItem>
+<file path=customXml/item2.xml><?xml version="1.0" encoding="utf-8"?>
+<b:Sources xmlns:b="http://schemas.openxmlformats.org/officeDocument/2006/bibliography" xmlns="http://schemas.openxmlformats.org/officeDocument/2006/bibliography" SelectedStyle="/APASixthEditionOfficeOnline.xsl" StyleName="APA" Version="6"/>
 </file>
 
-<file path=customXml/itemProps2.xml><?xml version="1.0" encoding="utf-8"?>
+<file path=customXml/itemProps1.xml><?xml version="1.0" encoding="utf-8"?>
 <ds:datastoreItem xmlns:ds="http://schemas.openxmlformats.org/officeDocument/2006/customXml" ds:itemID="{11111111-1234-1234-1234-123412341234}">
   <ds:schemaRefs>
     <ds:schemaRef ds:uri="http://customooxmlschemas.google.com/"/>
     <ds:schemaRef ds:uri="http://schemas.openxmlformats.org/officeDocument/2006/relationships"/>
   </ds:schemaRefs>
 </ds:datastoreItem>
+</file>
+
+<file path=customXml/itemProps2.xml><?xml version="1.0" encoding="utf-8"?>
+<ds:datastoreItem xmlns:ds="http://schemas.openxmlformats.org/officeDocument/2006/customXml" ds:itemID="{6BDD346A-32F1-1648-80C0-1CDEC920A373}">
+  <ds:schemaRefs>
+    <ds:schemaRef ds:uri="http://schemas.openxmlformats.org/officeDocument/2006/bibliography"/>
+  </ds:schemaRefs>
+</ds:datastoreItem>
 </file>
</xml_diff>